<commit_message>
Chargement clusters en base
</commit_message>
<xml_diff>
--- a/ML/Paramètres importants.docx
+++ b/ML/Paramètres importants.docx
@@ -381,21 +381,7 @@
         <w:rPr>
           <w:rFonts w:eastAsiaTheme="minorEastAsia"/>
         </w:rPr>
-        <w:t xml:space="preserve"> </w:t>
-      </w:r>
-      <w:proofErr w:type="gramStart"/>
-      <w:r>
-        <w:rPr>
-          <w:rFonts w:eastAsiaTheme="minorEastAsia"/>
-        </w:rPr>
-        <w:t>calculée</w:t>
-      </w:r>
-      <w:proofErr w:type="gramEnd"/>
-      <w:r>
-        <w:rPr>
-          <w:rFonts w:eastAsiaTheme="minorEastAsia"/>
-        </w:rPr>
-        <w:t xml:space="preserve"> à partir de l’histogramme des </w:t>
+        <w:t xml:space="preserve"> calculée à partir de l’histogramme des </w:t>
       </w:r>
       <w:r>
         <w:rPr>
@@ -446,21 +432,7 @@
         <w:rPr>
           <w:rFonts w:eastAsiaTheme="minorEastAsia"/>
         </w:rPr>
-        <w:t xml:space="preserve"> </w:t>
-      </w:r>
-      <w:proofErr w:type="gramStart"/>
-      <w:r>
-        <w:rPr>
-          <w:rFonts w:eastAsiaTheme="minorEastAsia"/>
-        </w:rPr>
-        <w:t>calculée</w:t>
-      </w:r>
-      <w:proofErr w:type="gramEnd"/>
-      <w:r>
-        <w:rPr>
-          <w:rFonts w:eastAsiaTheme="minorEastAsia"/>
-        </w:rPr>
-        <w:t xml:space="preserve"> à partir </w:t>
+        <w:t xml:space="preserve"> calculée à partir </w:t>
       </w:r>
       <w:r>
         <w:rPr>
@@ -505,21 +477,7 @@
         <w:rPr>
           <w:rFonts w:eastAsiaTheme="minorEastAsia"/>
         </w:rPr>
-        <w:t xml:space="preserve"> </w:t>
-      </w:r>
-      <w:proofErr w:type="gramStart"/>
-      <w:r>
-        <w:rPr>
-          <w:rFonts w:eastAsiaTheme="minorEastAsia"/>
-        </w:rPr>
-        <w:t>calculée</w:t>
-      </w:r>
-      <w:proofErr w:type="gramEnd"/>
-      <w:r>
-        <w:rPr>
-          <w:rFonts w:eastAsiaTheme="minorEastAsia"/>
-        </w:rPr>
-        <w:t xml:space="preserve"> à partir de l’histogramme</w:t>
+        <w:t xml:space="preserve"> calculée à partir de l’histogramme</w:t>
       </w:r>
       <w:r>
         <w:rPr>
@@ -570,21 +528,7 @@
         <w:rPr>
           <w:rFonts w:eastAsiaTheme="minorEastAsia"/>
         </w:rPr>
-        <w:t xml:space="preserve"> </w:t>
-      </w:r>
-      <w:proofErr w:type="gramStart"/>
-      <w:r>
-        <w:rPr>
-          <w:rFonts w:eastAsiaTheme="minorEastAsia"/>
-        </w:rPr>
-        <w:t>calculée</w:t>
-      </w:r>
-      <w:proofErr w:type="gramEnd"/>
-      <w:r>
-        <w:rPr>
-          <w:rFonts w:eastAsiaTheme="minorEastAsia"/>
-        </w:rPr>
-        <w:t xml:space="preserve"> à partir de l’histogramme des dernières valeurs des écarts PMC – DPMC</w:t>
+        <w:t xml:space="preserve"> calculée à partir de l’histogramme des dernières valeurs des écarts PMC – DPMC</w:t>
       </w:r>
     </w:p>
     <w:p>
@@ -613,19 +557,11 @@
         </w:rPr>
         <w:t xml:space="preserve"> </w:t>
       </w:r>
-      <w:proofErr w:type="gramStart"/>
       <w:r>
         <w:rPr>
           <w:rFonts w:eastAsiaTheme="minorEastAsia"/>
         </w:rPr>
-        <w:t>donnant</w:t>
-      </w:r>
-      <w:proofErr w:type="gramEnd"/>
-      <w:r>
-        <w:rPr>
-          <w:rFonts w:eastAsiaTheme="minorEastAsia"/>
-        </w:rPr>
-        <w:t xml:space="preserve"> le nombre de passages de la chanson</w:t>
+        <w:t>donnant le nombre de passages de la chanson</w:t>
       </w:r>
     </w:p>
     <w:p>
@@ -2680,13 +2616,7 @@
         <w:pStyle w:val="Titre4"/>
       </w:pPr>
       <w:r>
-        <w:t>Pour n=</w:t>
-      </w:r>
-      <w:r>
-        <w:t>4</w:t>
-      </w:r>
-      <w:r>
-        <w:t xml:space="preserve"> clusters</w:t>
+        <w:t>Pour n=4 clusters</w:t>
       </w:r>
     </w:p>
     <w:tbl>
@@ -2891,12 +2821,10 @@
           </w:tcPr>
           <w:p>
             <w:proofErr w:type="spellStart"/>
-            <w:proofErr w:type="gramStart"/>
             <w:r>
               <w:t>Ca</w:t>
             </w:r>
             <w:proofErr w:type="spellEnd"/>
-            <w:proofErr w:type="gramEnd"/>
             <w:r>
               <w:t xml:space="preserve"> ira mon amour</w:t>
             </w:r>
@@ -3232,13 +3160,7 @@
         <w:pStyle w:val="Titre4"/>
       </w:pPr>
       <w:r>
-        <w:t>Pour n=</w:t>
-      </w:r>
-      <w:r>
-        <w:t>5</w:t>
-      </w:r>
-      <w:r>
-        <w:t xml:space="preserve"> clusters</w:t>
+        <w:t>Pour n=5 clusters</w:t>
       </w:r>
     </w:p>
     <w:tbl>
@@ -3272,6 +3194,13 @@
                 <w:b/>
                 <w:bCs/>
               </w:rPr>
+              <w:t xml:space="preserve">0 : </w:t>
+            </w:r>
+            <w:r>
+              <w:rPr>
+                <w:b/>
+                <w:bCs/>
+              </w:rPr>
               <w:t>? (912)</w:t>
             </w:r>
           </w:p>
@@ -3293,6 +3222,13 @@
                 <w:b/>
                 <w:bCs/>
               </w:rPr>
+              <w:t xml:space="preserve">3 : </w:t>
+            </w:r>
+            <w:r>
+              <w:rPr>
+                <w:b/>
+                <w:bCs/>
+              </w:rPr>
               <w:t>20k parfois</w:t>
             </w:r>
             <w:r>
@@ -3321,6 +3257,13 @@
                 <w:b/>
                 <w:bCs/>
               </w:rPr>
+              <w:t xml:space="preserve">2 : </w:t>
+            </w:r>
+            <w:r>
+              <w:rPr>
+                <w:b/>
+                <w:bCs/>
+              </w:rPr>
               <w:t xml:space="preserve">MC peu </w:t>
             </w:r>
             <w:proofErr w:type="spellStart"/>
@@ -3358,6 +3301,13 @@
                 <w:b/>
                 <w:bCs/>
               </w:rPr>
+              <w:t xml:space="preserve">1 : </w:t>
+            </w:r>
+            <w:r>
+              <w:rPr>
+                <w:b/>
+                <w:bCs/>
+              </w:rPr>
               <w:t xml:space="preserve">MC </w:t>
             </w:r>
             <w:proofErr w:type="spellStart"/>
@@ -3390,6 +3340,13 @@
                 <w:bCs/>
               </w:rPr>
             </w:pPr>
+            <w:r>
+              <w:rPr>
+                <w:b/>
+                <w:bCs/>
+              </w:rPr>
+              <w:t xml:space="preserve">4 : </w:t>
+            </w:r>
             <w:r>
               <w:rPr>
                 <w:b/>
@@ -4191,23 +4148,7 @@
                 <w:i/>
                 <w:iCs/>
               </w:rPr>
-              <w:t xml:space="preserve">C’était bien (au </w:t>
-            </w:r>
-            <w:proofErr w:type="gramStart"/>
-            <w:r>
-              <w:rPr>
-                <w:i/>
-                <w:iCs/>
-              </w:rPr>
-              <w:t>p’tit</w:t>
-            </w:r>
-            <w:proofErr w:type="gramEnd"/>
-            <w:r>
-              <w:rPr>
-                <w:i/>
-                <w:iCs/>
-              </w:rPr>
-              <w:t xml:space="preserve"> bal perdu)</w:t>
+              <w:t>C’était bien (au p’tit bal perdu)</w:t>
             </w:r>
           </w:p>
         </w:tc>
@@ -4517,39 +4458,30 @@
         <w:tblLook w:val="04A0" w:firstRow="1" w:lastRow="0" w:firstColumn="1" w:lastColumn="0" w:noHBand="0" w:noVBand="1"/>
       </w:tblPr>
       <w:tblGrid>
-        <w:gridCol w:w="2082"/>
-        <w:gridCol w:w="2571"/>
-        <w:gridCol w:w="2021"/>
-        <w:gridCol w:w="1699"/>
-        <w:gridCol w:w="2083"/>
+        <w:gridCol w:w="2223"/>
+        <w:gridCol w:w="2333"/>
+        <w:gridCol w:w="2001"/>
+        <w:gridCol w:w="1966"/>
+        <w:gridCol w:w="1933"/>
       </w:tblGrid>
       <w:tr>
         <w:tc>
           <w:tcPr>
-            <w:tcW w:w="2091" w:type="dxa"/>
-          </w:tcPr>
-          <w:p/>
-        </w:tc>
-        <w:tc>
-          <w:tcPr>
-            <w:tcW w:w="2582" w:type="dxa"/>
-          </w:tcPr>
-          <w:p/>
-        </w:tc>
-        <w:tc>
-          <w:tcPr>
-            <w:tcW w:w="1985" w:type="dxa"/>
-          </w:tcPr>
-          <w:p>
+            <w:tcW w:w="2265" w:type="dxa"/>
+          </w:tcPr>
+          <w:p>
+            <w:pPr>
+              <w:jc w:val="center"/>
+            </w:pPr>
             <w:r>
               <w:rPr>
                 <w:noProof/>
               </w:rPr>
               <w:drawing>
-                <wp:inline distT="0" distB="0" distL="0" distR="0" wp14:anchorId="197D3C83" wp14:editId="0E4FA17E">
-                  <wp:extent cx="1146322" cy="1146322"/>
+                <wp:inline distT="0" distB="0" distL="0" distR="0" wp14:anchorId="49D01FA4" wp14:editId="7BF57CCC">
+                  <wp:extent cx="1181687" cy="1181687"/>
                   <wp:effectExtent l="0" t="0" r="0" b="0"/>
-                  <wp:docPr id="1" name="Image 1"/>
+                  <wp:docPr id="2" name="Image 2"/>
                   <wp:cNvGraphicFramePr>
                     <a:graphicFrameLocks xmlns:a="http://schemas.openxmlformats.org/drawingml/2006/main" noChangeAspect="1"/>
                   </wp:cNvGraphicFramePr>
@@ -4557,7 +4489,7 @@
                     <a:graphicData uri="http://schemas.openxmlformats.org/drawingml/2006/picture">
                       <pic:pic xmlns:pic="http://schemas.openxmlformats.org/drawingml/2006/picture">
                         <pic:nvPicPr>
-                          <pic:cNvPr id="1" name="Image 1"/>
+                          <pic:cNvPr id="2" name="Image 2"/>
                           <pic:cNvPicPr/>
                         </pic:nvPicPr>
                         <pic:blipFill>
@@ -4573,9 +4505,9 @@
                           </a:stretch>
                         </pic:blipFill>
                         <pic:spPr>
-                          <a:xfrm rot="10800000" flipV="1">
+                          <a:xfrm>
                             <a:off x="0" y="0"/>
-                            <a:ext cx="1169002" cy="1169002"/>
+                            <a:ext cx="1205067" cy="1205067"/>
                           </a:xfrm>
                           <a:prstGeom prst="rect">
                             <a:avLst/>
@@ -4591,15 +4523,338 @@
         </w:tc>
         <w:tc>
           <w:tcPr>
-            <w:tcW w:w="1706" w:type="dxa"/>
-          </w:tcPr>
-          <w:p/>
-        </w:tc>
-        <w:tc>
-          <w:tcPr>
-            <w:tcW w:w="2092" w:type="dxa"/>
-          </w:tcPr>
-          <w:p/>
+            <w:tcW w:w="2431" w:type="dxa"/>
+          </w:tcPr>
+          <w:p>
+            <w:pPr>
+              <w:jc w:val="center"/>
+            </w:pPr>
+            <w:r>
+              <w:rPr>
+                <w:noProof/>
+              </w:rPr>
+              <w:drawing>
+                <wp:inline distT="0" distB="0" distL="0" distR="0" wp14:anchorId="68517D74" wp14:editId="1C5954A7">
+                  <wp:extent cx="1132449" cy="1132449"/>
+                  <wp:effectExtent l="0" t="0" r="0" b="0"/>
+                  <wp:docPr id="4" name="Image 4"/>
+                  <wp:cNvGraphicFramePr>
+                    <a:graphicFrameLocks xmlns:a="http://schemas.openxmlformats.org/drawingml/2006/main" noChangeAspect="1"/>
+                  </wp:cNvGraphicFramePr>
+                  <a:graphic xmlns:a="http://schemas.openxmlformats.org/drawingml/2006/main">
+                    <a:graphicData uri="http://schemas.openxmlformats.org/drawingml/2006/picture">
+                      <pic:pic xmlns:pic="http://schemas.openxmlformats.org/drawingml/2006/picture">
+                        <pic:nvPicPr>
+                          <pic:cNvPr id="4" name="Image 4"/>
+                          <pic:cNvPicPr/>
+                        </pic:nvPicPr>
+                        <pic:blipFill>
+                          <a:blip r:embed="rId6">
+                            <a:extLst>
+                              <a:ext uri="{28A0092B-C50C-407E-A947-70E740481C1C}">
+                                <a14:useLocalDpi xmlns:a14="http://schemas.microsoft.com/office/drawing/2010/main" val="0"/>
+                              </a:ext>
+                            </a:extLst>
+                          </a:blip>
+                          <a:stretch>
+                            <a:fillRect/>
+                          </a:stretch>
+                        </pic:blipFill>
+                        <pic:spPr>
+                          <a:xfrm>
+                            <a:off x="0" y="0"/>
+                            <a:ext cx="1145396" cy="1145396"/>
+                          </a:xfrm>
+                          <a:prstGeom prst="rect">
+                            <a:avLst/>
+                          </a:prstGeom>
+                        </pic:spPr>
+                      </pic:pic>
+                    </a:graphicData>
+                  </a:graphic>
+                </wp:inline>
+              </w:drawing>
+            </w:r>
+          </w:p>
+        </w:tc>
+        <w:tc>
+          <w:tcPr>
+            <w:tcW w:w="2015" w:type="dxa"/>
+          </w:tcPr>
+          <w:p>
+            <w:r>
+              <w:rPr>
+                <w:noProof/>
+              </w:rPr>
+              <w:drawing>
+                <wp:inline distT="0" distB="0" distL="0" distR="0" wp14:anchorId="197D3C83" wp14:editId="55C07BA1">
+                  <wp:extent cx="1104314" cy="1104314"/>
+                  <wp:effectExtent l="0" t="0" r="0" b="0"/>
+                  <wp:docPr id="1" name="Image 1"/>
+                  <wp:cNvGraphicFramePr>
+                    <a:graphicFrameLocks xmlns:a="http://schemas.openxmlformats.org/drawingml/2006/main" noChangeAspect="1"/>
+                  </wp:cNvGraphicFramePr>
+                  <a:graphic xmlns:a="http://schemas.openxmlformats.org/drawingml/2006/main">
+                    <a:graphicData uri="http://schemas.openxmlformats.org/drawingml/2006/picture">
+                      <pic:pic xmlns:pic="http://schemas.openxmlformats.org/drawingml/2006/picture">
+                        <pic:nvPicPr>
+                          <pic:cNvPr id="1" name="Image 1"/>
+                          <pic:cNvPicPr/>
+                        </pic:nvPicPr>
+                        <pic:blipFill>
+                          <a:blip r:embed="rId7">
+                            <a:extLst>
+                              <a:ext uri="{28A0092B-C50C-407E-A947-70E740481C1C}">
+                                <a14:useLocalDpi xmlns:a14="http://schemas.microsoft.com/office/drawing/2010/main" val="0"/>
+                              </a:ext>
+                            </a:extLst>
+                          </a:blip>
+                          <a:stretch>
+                            <a:fillRect/>
+                          </a:stretch>
+                        </pic:blipFill>
+                        <pic:spPr>
+                          <a:xfrm rot="10800000" flipV="1">
+                            <a:off x="0" y="0"/>
+                            <a:ext cx="1104314" cy="1104314"/>
+                          </a:xfrm>
+                          <a:prstGeom prst="rect">
+                            <a:avLst/>
+                          </a:prstGeom>
+                        </pic:spPr>
+                      </pic:pic>
+                    </a:graphicData>
+                  </a:graphic>
+                </wp:inline>
+              </w:drawing>
+            </w:r>
+          </w:p>
+        </w:tc>
+        <w:tc>
+          <w:tcPr>
+            <w:tcW w:w="1789" w:type="dxa"/>
+          </w:tcPr>
+          <w:p>
+            <w:r>
+              <w:rPr>
+                <w:noProof/>
+              </w:rPr>
+              <w:drawing>
+                <wp:inline distT="0" distB="0" distL="0" distR="0" wp14:anchorId="46B81DBC" wp14:editId="5E6F5D26">
+                  <wp:extent cx="1111299" cy="1111299"/>
+                  <wp:effectExtent l="0" t="0" r="0" b="0"/>
+                  <wp:docPr id="5" name="Image 5"/>
+                  <wp:cNvGraphicFramePr>
+                    <a:graphicFrameLocks xmlns:a="http://schemas.openxmlformats.org/drawingml/2006/main" noChangeAspect="1"/>
+                  </wp:cNvGraphicFramePr>
+                  <a:graphic xmlns:a="http://schemas.openxmlformats.org/drawingml/2006/main">
+                    <a:graphicData uri="http://schemas.openxmlformats.org/drawingml/2006/picture">
+                      <pic:pic xmlns:pic="http://schemas.openxmlformats.org/drawingml/2006/picture">
+                        <pic:nvPicPr>
+                          <pic:cNvPr id="5" name="Image 5"/>
+                          <pic:cNvPicPr/>
+                        </pic:nvPicPr>
+                        <pic:blipFill>
+                          <a:blip r:embed="rId8">
+                            <a:extLst>
+                              <a:ext uri="{28A0092B-C50C-407E-A947-70E740481C1C}">
+                                <a14:useLocalDpi xmlns:a14="http://schemas.microsoft.com/office/drawing/2010/main" val="0"/>
+                              </a:ext>
+                            </a:extLst>
+                          </a:blip>
+                          <a:stretch>
+                            <a:fillRect/>
+                          </a:stretch>
+                        </pic:blipFill>
+                        <pic:spPr>
+                          <a:xfrm>
+                            <a:off x="0" y="0"/>
+                            <a:ext cx="1118465" cy="1118465"/>
+                          </a:xfrm>
+                          <a:prstGeom prst="rect">
+                            <a:avLst/>
+                          </a:prstGeom>
+                        </pic:spPr>
+                      </pic:pic>
+                    </a:graphicData>
+                  </a:graphic>
+                </wp:inline>
+              </w:drawing>
+            </w:r>
+          </w:p>
+        </w:tc>
+        <w:tc>
+          <w:tcPr>
+            <w:tcW w:w="1956" w:type="dxa"/>
+          </w:tcPr>
+          <w:p>
+            <w:pPr>
+              <w:jc w:val="center"/>
+            </w:pPr>
+            <w:r>
+              <w:rPr>
+                <w:noProof/>
+              </w:rPr>
+              <w:drawing>
+                <wp:inline distT="0" distB="0" distL="0" distR="0" wp14:anchorId="5AED19EF" wp14:editId="36BAD027">
+                  <wp:extent cx="1041009" cy="1041009"/>
+                  <wp:effectExtent l="0" t="0" r="0" b="0"/>
+                  <wp:docPr id="3" name="Image 3"/>
+                  <wp:cNvGraphicFramePr>
+                    <a:graphicFrameLocks xmlns:a="http://schemas.openxmlformats.org/drawingml/2006/main" noChangeAspect="1"/>
+                  </wp:cNvGraphicFramePr>
+                  <a:graphic xmlns:a="http://schemas.openxmlformats.org/drawingml/2006/main">
+                    <a:graphicData uri="http://schemas.openxmlformats.org/drawingml/2006/picture">
+                      <pic:pic xmlns:pic="http://schemas.openxmlformats.org/drawingml/2006/picture">
+                        <pic:nvPicPr>
+                          <pic:cNvPr id="3" name="Image 3"/>
+                          <pic:cNvPicPr/>
+                        </pic:nvPicPr>
+                        <pic:blipFill>
+                          <a:blip r:embed="rId9">
+                            <a:extLst>
+                              <a:ext uri="{28A0092B-C50C-407E-A947-70E740481C1C}">
+                                <a14:useLocalDpi xmlns:a14="http://schemas.microsoft.com/office/drawing/2010/main" val="0"/>
+                              </a:ext>
+                            </a:extLst>
+                          </a:blip>
+                          <a:stretch>
+                            <a:fillRect/>
+                          </a:stretch>
+                        </pic:blipFill>
+                        <pic:spPr>
+                          <a:xfrm>
+                            <a:off x="0" y="0"/>
+                            <a:ext cx="1065111" cy="1065111"/>
+                          </a:xfrm>
+                          <a:prstGeom prst="rect">
+                            <a:avLst/>
+                          </a:prstGeom>
+                        </pic:spPr>
+                      </pic:pic>
+                    </a:graphicData>
+                  </a:graphic>
+                </wp:inline>
+              </w:drawing>
+            </w:r>
+          </w:p>
+        </w:tc>
+      </w:tr>
+    </w:tbl>
+    <w:p/>
+    <w:tbl>
+      <w:tblPr>
+        <w:tblStyle w:val="Grilledutableau"/>
+        <w:tblW w:w="0" w:type="auto"/>
+        <w:tblLook w:val="04A0" w:firstRow="1" w:lastRow="0" w:firstColumn="1" w:lastColumn="0" w:noHBand="0" w:noVBand="1"/>
+      </w:tblPr>
+      <w:tblGrid>
+        <w:gridCol w:w="2263"/>
+        <w:gridCol w:w="2268"/>
+        <w:gridCol w:w="1985"/>
+        <w:gridCol w:w="1984"/>
+        <w:gridCol w:w="1956"/>
+      </w:tblGrid>
+      <w:tr>
+        <w:tc>
+          <w:tcPr>
+            <w:tcW w:w="2263" w:type="dxa"/>
+          </w:tcPr>
+          <w:p>
+            <w:pPr>
+              <w:rPr>
+                <w:i/>
+                <w:iCs/>
+              </w:rPr>
+            </w:pPr>
+            <w:r>
+              <w:rPr>
+                <w:i/>
+                <w:iCs/>
+              </w:rPr>
+              <w:t>21,7%</w:t>
+            </w:r>
+          </w:p>
+        </w:tc>
+        <w:tc>
+          <w:tcPr>
+            <w:tcW w:w="2268" w:type="dxa"/>
+          </w:tcPr>
+          <w:p>
+            <w:pPr>
+              <w:rPr>
+                <w:i/>
+                <w:iCs/>
+              </w:rPr>
+            </w:pPr>
+            <w:r>
+              <w:rPr>
+                <w:i/>
+                <w:iCs/>
+              </w:rPr>
+              <w:t>18,2%</w:t>
+            </w:r>
+          </w:p>
+        </w:tc>
+        <w:tc>
+          <w:tcPr>
+            <w:tcW w:w="1985" w:type="dxa"/>
+          </w:tcPr>
+          <w:p>
+            <w:pPr>
+              <w:rPr>
+                <w:i/>
+                <w:iCs/>
+              </w:rPr>
+            </w:pPr>
+            <w:r>
+              <w:rPr>
+                <w:i/>
+                <w:iCs/>
+              </w:rPr>
+              <w:t>7,8%</w:t>
+            </w:r>
+          </w:p>
+        </w:tc>
+        <w:tc>
+          <w:tcPr>
+            <w:tcW w:w="1984" w:type="dxa"/>
+          </w:tcPr>
+          <w:p>
+            <w:pPr>
+              <w:rPr>
+                <w:i/>
+                <w:iCs/>
+              </w:rPr>
+            </w:pPr>
+            <w:r>
+              <w:rPr>
+                <w:i/>
+                <w:iCs/>
+              </w:rPr>
+              <w:t>0%</w:t>
+            </w:r>
+          </w:p>
+        </w:tc>
+        <w:tc>
+          <w:tcPr>
+            <w:tcW w:w="1956" w:type="dxa"/>
+          </w:tcPr>
+          <w:p>
+            <w:pPr>
+              <w:rPr>
+                <w:i/>
+                <w:iCs/>
+              </w:rPr>
+            </w:pPr>
+            <w:r>
+              <w:rPr>
+                <w:i/>
+                <w:iCs/>
+              </w:rPr>
+              <w:t>52,6%</w:t>
+            </w:r>
+          </w:p>
         </w:tc>
       </w:tr>
     </w:tbl>

</xml_diff>

<commit_message>
Ajout algo de révision
</commit_message>
<xml_diff>
--- a/ML/Paramètres importants.docx
+++ b/ML/Paramètres importants.docx
@@ -65,13 +65,8 @@
       <w:pPr>
         <w:spacing w:after="0"/>
       </w:pPr>
-      <w:proofErr w:type="spellStart"/>
-      <w:r>
-        <w:t>Nbpassages</w:t>
-      </w:r>
-      <w:proofErr w:type="spellEnd"/>
-      <w:r>
-        <w:t xml:space="preserve"> en même chanson</w:t>
+      <w:r>
+        <w:t>Nbpassages en même chanson</w:t>
       </w:r>
     </w:p>
     <w:p>
@@ -694,15 +689,7 @@
     </w:p>
     <w:p>
       <w:r>
-        <w:t xml:space="preserve">On détermine le nombre de </w:t>
-      </w:r>
-      <w:proofErr w:type="spellStart"/>
-      <w:r>
-        <w:t>bins</w:t>
-      </w:r>
-      <w:proofErr w:type="spellEnd"/>
-      <w:r>
-        <w:t xml:space="preserve"> de l’histogramme</w:t>
+        <w:t>On détermine le nombre de bins de l’histogramme</w:t>
       </w:r>
       <w:r>
         <w:t xml:space="preserve"> en faisant tourner le programme optimisationEchf.py sur les </w:t>
@@ -1228,15 +1215,7 @@
     </w:p>
     <w:p>
       <w:r>
-        <w:t xml:space="preserve">On détermine le nombre de </w:t>
-      </w:r>
-      <w:proofErr w:type="spellStart"/>
-      <w:r>
-        <w:t>bins</w:t>
-      </w:r>
-      <w:proofErr w:type="spellEnd"/>
-      <w:r>
-        <w:t xml:space="preserve"> de l’histogramme en faisant tourner le programme optimisationEch</w:t>
+        <w:t>On détermine le nombre de bins de l’histogramme en faisant tourner le programme optimisationEch</w:t>
       </w:r>
       <w:r>
         <w:t>g</w:t>
@@ -1578,15 +1557,7 @@
     </w:p>
     <w:p>
       <w:r>
-        <w:t xml:space="preserve">On détermine le nombre de </w:t>
-      </w:r>
-      <w:proofErr w:type="spellStart"/>
-      <w:r>
-        <w:t>bins</w:t>
-      </w:r>
-      <w:proofErr w:type="spellEnd"/>
-      <w:r>
-        <w:t xml:space="preserve"> de l’histogramme en faisant tourner le programme optimisationEchh.py sur les données de 01-01-2021 à 31-08-2021.</w:t>
+        <w:t>On détermine le nombre de bins de l’histogramme en faisant tourner le programme optimisationEchh.py sur les données de 01-01-2021 à 31-08-2021.</w:t>
       </w:r>
     </w:p>
     <w:p>
@@ -2377,13 +2348,8 @@
           </w:tcPr>
           <w:p>
             <w:r>
-              <w:t xml:space="preserve">Mme </w:t>
-            </w:r>
-            <w:proofErr w:type="spellStart"/>
-            <w:r>
-              <w:t>Pavoshko</w:t>
-            </w:r>
-            <w:proofErr w:type="spellEnd"/>
+              <w:t>Mme Pavoshko</w:t>
+            </w:r>
           </w:p>
         </w:tc>
         <w:tc>
@@ -2773,13 +2739,8 @@
             <w:tcW w:w="2352" w:type="dxa"/>
           </w:tcPr>
           <w:p>
-            <w:proofErr w:type="spellStart"/>
-            <w:r>
-              <w:t>Travel</w:t>
-            </w:r>
-            <w:proofErr w:type="spellEnd"/>
-            <w:r>
-              <w:t xml:space="preserve"> the world</w:t>
+            <w:r>
+              <w:t>Travel the world</w:t>
             </w:r>
           </w:p>
         </w:tc>
@@ -2820,13 +2781,8 @@
             <w:tcW w:w="2352" w:type="dxa"/>
           </w:tcPr>
           <w:p>
-            <w:proofErr w:type="spellStart"/>
-            <w:r>
-              <w:t>Ca</w:t>
-            </w:r>
-            <w:proofErr w:type="spellEnd"/>
-            <w:r>
-              <w:t xml:space="preserve"> ira mon amour</w:t>
+            <w:r>
+              <w:t>Ca ira mon amour</w:t>
             </w:r>
           </w:p>
         </w:tc>
@@ -3264,23 +3220,7 @@
                 <w:b/>
                 <w:bCs/>
               </w:rPr>
-              <w:t xml:space="preserve">MC peu </w:t>
-            </w:r>
-            <w:proofErr w:type="spellStart"/>
-            <w:r>
-              <w:rPr>
-                <w:b/>
-                <w:bCs/>
-              </w:rPr>
-              <w:t>freq</w:t>
-            </w:r>
-            <w:proofErr w:type="spellEnd"/>
-            <w:r>
-              <w:rPr>
-                <w:b/>
-                <w:bCs/>
-              </w:rPr>
-              <w:t xml:space="preserve"> (224)</w:t>
+              <w:t>MC peu freq (224)</w:t>
             </w:r>
           </w:p>
         </w:tc>
@@ -3308,23 +3248,7 @@
                 <w:b/>
                 <w:bCs/>
               </w:rPr>
-              <w:t xml:space="preserve">MC </w:t>
-            </w:r>
-            <w:proofErr w:type="spellStart"/>
-            <w:r>
-              <w:rPr>
-                <w:b/>
-                <w:bCs/>
-              </w:rPr>
-              <w:t>freq</w:t>
-            </w:r>
-            <w:proofErr w:type="spellEnd"/>
-            <w:r>
-              <w:rPr>
-                <w:b/>
-                <w:bCs/>
-              </w:rPr>
-              <w:t xml:space="preserve"> (207)</w:t>
+              <w:t>MC freq (207)</w:t>
             </w:r>
           </w:p>
         </w:tc>
@@ -3613,76 +3537,159 @@
                 <w:i/>
                 <w:iCs/>
               </w:rPr>
-              <w:t xml:space="preserve">La neige au </w:t>
-            </w:r>
-            <w:proofErr w:type="spellStart"/>
-            <w:r>
+              <w:t>La neige au sahara</w:t>
+            </w:r>
+          </w:p>
+        </w:tc>
+        <w:tc>
+          <w:tcPr>
+            <w:tcW w:w="1993" w:type="dxa"/>
+          </w:tcPr>
+          <w:p>
+            <w:pPr>
+              <w:rPr>
+                <w:b/>
+                <w:bCs/>
+              </w:rPr>
+            </w:pPr>
+            <w:r>
+              <w:rPr>
+                <w:b/>
+                <w:bCs/>
+              </w:rPr>
+              <w:t>On écrit sur les murs</w:t>
+            </w:r>
+          </w:p>
+        </w:tc>
+        <w:tc>
+          <w:tcPr>
+            <w:tcW w:w="1924" w:type="dxa"/>
+          </w:tcPr>
+          <w:p>
+            <w:pPr>
+              <w:rPr>
+                <w:b/>
+                <w:bCs/>
+              </w:rPr>
+            </w:pPr>
+            <w:r>
+              <w:rPr>
+                <w:b/>
+                <w:bCs/>
+              </w:rPr>
+              <w:t>Seul</w:t>
+            </w:r>
+          </w:p>
+        </w:tc>
+        <w:tc>
+          <w:tcPr>
+            <w:tcW w:w="1924" w:type="dxa"/>
+          </w:tcPr>
+          <w:p>
+            <w:pPr>
               <w:rPr>
                 <w:i/>
                 <w:iCs/>
               </w:rPr>
-              <w:t>sahara</w:t>
-            </w:r>
-            <w:proofErr w:type="spellEnd"/>
-          </w:p>
-        </w:tc>
-        <w:tc>
-          <w:tcPr>
-            <w:tcW w:w="1993" w:type="dxa"/>
-          </w:tcPr>
-          <w:p>
-            <w:pPr>
-              <w:rPr>
-                <w:b/>
-                <w:bCs/>
-              </w:rPr>
-            </w:pPr>
-            <w:r>
-              <w:rPr>
-                <w:b/>
-                <w:bCs/>
-              </w:rPr>
-              <w:t>On écrit sur les murs</w:t>
-            </w:r>
-          </w:p>
-        </w:tc>
-        <w:tc>
-          <w:tcPr>
-            <w:tcW w:w="1924" w:type="dxa"/>
-          </w:tcPr>
-          <w:p>
-            <w:pPr>
-              <w:rPr>
-                <w:b/>
-                <w:bCs/>
-              </w:rPr>
-            </w:pPr>
-            <w:r>
-              <w:rPr>
-                <w:b/>
-                <w:bCs/>
-              </w:rPr>
-              <w:t>Seul</w:t>
-            </w:r>
-          </w:p>
-        </w:tc>
-        <w:tc>
-          <w:tcPr>
-            <w:tcW w:w="1924" w:type="dxa"/>
-          </w:tcPr>
-          <w:p>
-            <w:pPr>
+            </w:pPr>
+            <w:r>
               <w:rPr>
                 <w:i/>
                 <w:iCs/>
               </w:rPr>
-            </w:pPr>
-            <w:r>
+              <w:t>Sous les jupes des filles</w:t>
+            </w:r>
+          </w:p>
+        </w:tc>
+      </w:tr>
+      <w:tr>
+        <w:tc>
+          <w:tcPr>
+            <w:tcW w:w="2305" w:type="dxa"/>
+          </w:tcPr>
+          <w:p>
+            <w:r>
+              <w:t>Ma benz</w:t>
+            </w:r>
+          </w:p>
+        </w:tc>
+        <w:tc>
+          <w:tcPr>
+            <w:tcW w:w="2310" w:type="dxa"/>
+          </w:tcPr>
+          <w:p>
+            <w:pPr>
               <w:rPr>
                 <w:i/>
                 <w:iCs/>
               </w:rPr>
-              <w:t>Sous les jupes des filles</w:t>
+            </w:pPr>
+            <w:r>
+              <w:rPr>
+                <w:i/>
+                <w:iCs/>
+              </w:rPr>
+              <w:t>Pas besoin de toi</w:t>
+            </w:r>
+          </w:p>
+        </w:tc>
+        <w:tc>
+          <w:tcPr>
+            <w:tcW w:w="1993" w:type="dxa"/>
+          </w:tcPr>
+          <w:p>
+            <w:pPr>
+              <w:rPr>
+                <w:b/>
+                <w:bCs/>
+              </w:rPr>
+            </w:pPr>
+            <w:r>
+              <w:rPr>
+                <w:b/>
+                <w:bCs/>
+              </w:rPr>
+              <w:t>Tatoue-moi</w:t>
+            </w:r>
+          </w:p>
+        </w:tc>
+        <w:tc>
+          <w:tcPr>
+            <w:tcW w:w="1924" w:type="dxa"/>
+          </w:tcPr>
+          <w:p>
+            <w:pPr>
+              <w:rPr>
+                <w:b/>
+                <w:bCs/>
+              </w:rPr>
+            </w:pPr>
+            <w:r>
+              <w:rPr>
+                <w:b/>
+                <w:bCs/>
+              </w:rPr>
+              <w:t>Non non non (Ecouter Barbara)</w:t>
+            </w:r>
+          </w:p>
+        </w:tc>
+        <w:tc>
+          <w:tcPr>
+            <w:tcW w:w="1924" w:type="dxa"/>
+          </w:tcPr>
+          <w:p>
+            <w:pPr>
+              <w:rPr>
+                <w:i/>
+                <w:iCs/>
+              </w:rPr>
+            </w:pPr>
+            <w:r>
+              <w:rPr>
+                <w:i/>
+                <w:iCs/>
+              </w:rPr>
+              <w:t>Parlez-moi de lui</w:t>
             </w:r>
           </w:p>
         </w:tc>
@@ -3694,13 +3701,8 @@
           </w:tcPr>
           <w:p>
             <w:r>
-              <w:t xml:space="preserve">Ma </w:t>
-            </w:r>
-            <w:proofErr w:type="spellStart"/>
-            <w:r>
-              <w:t>benz</w:t>
-            </w:r>
-            <w:proofErr w:type="spellEnd"/>
+              <w:t>Syracuse</w:t>
+            </w:r>
           </w:p>
         </w:tc>
         <w:tc>
@@ -3719,7 +3721,7 @@
                 <w:i/>
                 <w:iCs/>
               </w:rPr>
-              <w:t>Pas besoin de toi</w:t>
+              <w:t>Coco Câline</w:t>
             </w:r>
           </w:p>
         </w:tc>
@@ -3728,18 +3730,8 @@
             <w:tcW w:w="1993" w:type="dxa"/>
           </w:tcPr>
           <w:p>
-            <w:pPr>
-              <w:rPr>
-                <w:b/>
-                <w:bCs/>
-              </w:rPr>
-            </w:pPr>
-            <w:r>
-              <w:rPr>
-                <w:b/>
-                <w:bCs/>
-              </w:rPr>
-              <w:t>Tatoue-moi</w:t>
+            <w:r>
+              <w:t>Alors on danse</w:t>
             </w:r>
           </w:p>
         </w:tc>
@@ -3759,39 +3751,7 @@
                 <w:b/>
                 <w:bCs/>
               </w:rPr>
-              <w:t xml:space="preserve">Non </w:t>
-            </w:r>
-            <w:proofErr w:type="spellStart"/>
-            <w:r>
-              <w:rPr>
-                <w:b/>
-                <w:bCs/>
-              </w:rPr>
-              <w:t>non</w:t>
-            </w:r>
-            <w:proofErr w:type="spellEnd"/>
-            <w:r>
-              <w:rPr>
-                <w:b/>
-                <w:bCs/>
-              </w:rPr>
-              <w:t xml:space="preserve"> </w:t>
-            </w:r>
-            <w:proofErr w:type="spellStart"/>
-            <w:r>
-              <w:rPr>
-                <w:b/>
-                <w:bCs/>
-              </w:rPr>
-              <w:t>non</w:t>
-            </w:r>
-            <w:proofErr w:type="spellEnd"/>
-            <w:r>
-              <w:rPr>
-                <w:b/>
-                <w:bCs/>
-              </w:rPr>
-              <w:t xml:space="preserve"> (Ecouter Barbara)</w:t>
+              <w:t>Le blues du businessman</w:t>
             </w:r>
           </w:p>
         </w:tc>
@@ -3811,7 +3771,7 @@
                 <w:i/>
                 <w:iCs/>
               </w:rPr>
-              <w:t>Parlez-moi de lui</w:t>
+              <w:t>La vie du bon côté</w:t>
             </w:r>
           </w:p>
         </w:tc>
@@ -3823,13 +3783,63 @@
           </w:tcPr>
           <w:p>
             <w:r>
-              <w:t>Syracuse</w:t>
+              <w:t>Les derniers seront les premiers</w:t>
             </w:r>
           </w:p>
         </w:tc>
         <w:tc>
           <w:tcPr>
             <w:tcW w:w="2310" w:type="dxa"/>
+          </w:tcPr>
+          <w:p>
+            <w:r>
+              <w:t>Bubble Star</w:t>
+            </w:r>
+          </w:p>
+        </w:tc>
+        <w:tc>
+          <w:tcPr>
+            <w:tcW w:w="1993" w:type="dxa"/>
+          </w:tcPr>
+          <w:p>
+            <w:pPr>
+              <w:rPr>
+                <w:b/>
+                <w:bCs/>
+              </w:rPr>
+            </w:pPr>
+            <w:r>
+              <w:rPr>
+                <w:b/>
+                <w:bCs/>
+              </w:rPr>
+              <w:t>Lili voulait aller danser</w:t>
+            </w:r>
+          </w:p>
+        </w:tc>
+        <w:tc>
+          <w:tcPr>
+            <w:tcW w:w="1924" w:type="dxa"/>
+          </w:tcPr>
+          <w:p>
+            <w:pPr>
+              <w:rPr>
+                <w:b/>
+                <w:bCs/>
+              </w:rPr>
+            </w:pPr>
+            <w:r>
+              <w:rPr>
+                <w:b/>
+                <w:bCs/>
+              </w:rPr>
+              <w:t>Belle demoiselle</w:t>
+            </w:r>
+          </w:p>
+        </w:tc>
+        <w:tc>
+          <w:tcPr>
+            <w:tcW w:w="1924" w:type="dxa"/>
           </w:tcPr>
           <w:p>
             <w:pPr>
@@ -3843,149 +3853,8 @@
                 <w:i/>
                 <w:iCs/>
               </w:rPr>
-              <w:t>Coco Câline</w:t>
-            </w:r>
-          </w:p>
-        </w:tc>
-        <w:tc>
-          <w:tcPr>
-            <w:tcW w:w="1993" w:type="dxa"/>
-          </w:tcPr>
-          <w:p>
-            <w:r>
-              <w:t>Alors on danse</w:t>
-            </w:r>
-          </w:p>
-        </w:tc>
-        <w:tc>
-          <w:tcPr>
-            <w:tcW w:w="1924" w:type="dxa"/>
-          </w:tcPr>
-          <w:p>
-            <w:pPr>
-              <w:rPr>
-                <w:b/>
-                <w:bCs/>
-              </w:rPr>
-            </w:pPr>
-            <w:r>
-              <w:rPr>
-                <w:b/>
-                <w:bCs/>
-              </w:rPr>
-              <w:t>Le blues du businessman</w:t>
-            </w:r>
-          </w:p>
-        </w:tc>
-        <w:tc>
-          <w:tcPr>
-            <w:tcW w:w="1924" w:type="dxa"/>
-          </w:tcPr>
-          <w:p>
-            <w:pPr>
-              <w:rPr>
-                <w:i/>
-                <w:iCs/>
-              </w:rPr>
-            </w:pPr>
-            <w:r>
-              <w:rPr>
-                <w:i/>
-                <w:iCs/>
-              </w:rPr>
-              <w:t>La vie du bon côté</w:t>
-            </w:r>
-          </w:p>
-        </w:tc>
-      </w:tr>
-      <w:tr>
-        <w:tc>
-          <w:tcPr>
-            <w:tcW w:w="2305" w:type="dxa"/>
-          </w:tcPr>
-          <w:p>
-            <w:r>
-              <w:t>Les derniers seront les premiers</w:t>
-            </w:r>
-          </w:p>
-        </w:tc>
-        <w:tc>
-          <w:tcPr>
-            <w:tcW w:w="2310" w:type="dxa"/>
-          </w:tcPr>
-          <w:p>
-            <w:r>
-              <w:t>Bubble Star</w:t>
-            </w:r>
-          </w:p>
-        </w:tc>
-        <w:tc>
-          <w:tcPr>
-            <w:tcW w:w="1993" w:type="dxa"/>
-          </w:tcPr>
-          <w:p>
-            <w:pPr>
-              <w:rPr>
-                <w:b/>
-                <w:bCs/>
-              </w:rPr>
-            </w:pPr>
-            <w:r>
-              <w:rPr>
-                <w:b/>
-                <w:bCs/>
-              </w:rPr>
-              <w:t>Lili voulait aller danser</w:t>
-            </w:r>
-          </w:p>
-        </w:tc>
-        <w:tc>
-          <w:tcPr>
-            <w:tcW w:w="1924" w:type="dxa"/>
-          </w:tcPr>
-          <w:p>
-            <w:pPr>
-              <w:rPr>
-                <w:b/>
-                <w:bCs/>
-              </w:rPr>
-            </w:pPr>
-            <w:r>
-              <w:rPr>
-                <w:b/>
-                <w:bCs/>
-              </w:rPr>
-              <w:t>Belle demoiselle</w:t>
-            </w:r>
-          </w:p>
-        </w:tc>
-        <w:tc>
-          <w:tcPr>
-            <w:tcW w:w="1924" w:type="dxa"/>
-          </w:tcPr>
-          <w:p>
-            <w:pPr>
-              <w:rPr>
-                <w:i/>
-                <w:iCs/>
-              </w:rPr>
-            </w:pPr>
-            <w:r>
-              <w:rPr>
-                <w:i/>
-                <w:iCs/>
-              </w:rPr>
-              <w:t xml:space="preserve">Alors </w:t>
-            </w:r>
-            <w:proofErr w:type="spellStart"/>
-            <w:r>
-              <w:rPr>
-                <w:i/>
-                <w:iCs/>
-              </w:rPr>
-              <w:t>alors</w:t>
-            </w:r>
-            <w:proofErr w:type="spellEnd"/>
+              <w:t>Alors alors</w:t>
+            </w:r>
           </w:p>
         </w:tc>
       </w:tr>
@@ -4255,6 +4124,9 @@
           </w:tcPr>
           <w:p>
             <w:pPr>
+              <w:tabs>
+                <w:tab w:val="left" w:pos="975"/>
+              </w:tabs>
               <w:rPr>
                 <w:b/>
                 <w:bCs/>
@@ -4266,6 +4138,13 @@
                 <w:bCs/>
               </w:rPr>
               <w:t>23 MC</w:t>
+            </w:r>
+            <w:r>
+              <w:rPr>
+                <w:b/>
+                <w:bCs/>
+              </w:rPr>
+              <w:tab/>
             </w:r>
           </w:p>
         </w:tc>
@@ -4379,13 +4258,8 @@
           </w:tcPr>
           <w:p>
             <w:r>
-              <w:t xml:space="preserve">668 </w:t>
-            </w:r>
-            <w:proofErr w:type="spellStart"/>
-            <w:r>
-              <w:t>random</w:t>
-            </w:r>
-            <w:proofErr w:type="spellEnd"/>
+              <w:t>668 random</w:t>
+            </w:r>
           </w:p>
         </w:tc>
         <w:tc>
@@ -4394,13 +4268,8 @@
           </w:tcPr>
           <w:p>
             <w:r>
-              <w:t xml:space="preserve">129 </w:t>
-            </w:r>
-            <w:proofErr w:type="spellStart"/>
-            <w:r>
-              <w:t>random</w:t>
-            </w:r>
-            <w:proofErr w:type="spellEnd"/>
+              <w:t>129 random</w:t>
+            </w:r>
           </w:p>
         </w:tc>
         <w:tc>
@@ -4409,13 +4278,8 @@
           </w:tcPr>
           <w:p>
             <w:r>
-              <w:t xml:space="preserve">61 </w:t>
-            </w:r>
-            <w:proofErr w:type="spellStart"/>
-            <w:r>
-              <w:t>random</w:t>
-            </w:r>
-            <w:proofErr w:type="spellEnd"/>
+              <w:t>61 random</w:t>
+            </w:r>
           </w:p>
         </w:tc>
         <w:tc>
@@ -4424,13 +4288,8 @@
           </w:tcPr>
           <w:p>
             <w:r>
-              <w:t xml:space="preserve">0 </w:t>
-            </w:r>
-            <w:proofErr w:type="spellStart"/>
-            <w:r>
-              <w:t>random</w:t>
-            </w:r>
-            <w:proofErr w:type="spellEnd"/>
+              <w:t>0 random</w:t>
+            </w:r>
           </w:p>
         </w:tc>
         <w:tc>
@@ -4439,13 +4298,8 @@
           </w:tcPr>
           <w:p>
             <w:r>
-              <w:t xml:space="preserve">0 </w:t>
-            </w:r>
-            <w:proofErr w:type="spellStart"/>
-            <w:r>
-              <w:t>random</w:t>
-            </w:r>
-            <w:proofErr w:type="spellEnd"/>
+              <w:t>0 random</w:t>
+            </w:r>
           </w:p>
         </w:tc>
       </w:tr>
@@ -4859,6 +4713,240 @@
       </w:tr>
     </w:tbl>
     <w:p/>
+    <w:p/>
+    <w:p/>
+    <w:p/>
+    <w:p/>
+    <w:p/>
+    <w:p/>
+    <w:p/>
+    <w:p/>
+    <w:p/>
+    <w:p/>
+    <w:p/>
+    <w:p/>
+    <w:p>
+      <w:pPr>
+        <w:pStyle w:val="Titre1"/>
+        <w:spacing w:after="240"/>
+        <w:jc w:val="center"/>
+      </w:pPr>
+      <w:r>
+        <w:t>Idée : classificateur catboost ou xgboost ou NN</w:t>
+      </w:r>
+    </w:p>
+    <w:p>
+      <w:r>
+        <w:t>Idée : on prend un dataset de lignes aléatoires avec comm</w:t>
+      </w:r>
+      <w:r>
+        <w:t>e features :</w:t>
+      </w:r>
+    </w:p>
+    <w:p>
+      <w:pPr>
+        <w:pStyle w:val="Paragraphedeliste"/>
+        <w:numPr>
+          <w:ilvl w:val="0"/>
+          <w:numId w:val="5"/>
+        </w:numPr>
+      </w:pPr>
+      <w:r>
+        <w:t>Titre</w:t>
+      </w:r>
+    </w:p>
+    <w:p>
+      <w:pPr>
+        <w:pStyle w:val="Paragraphedeliste"/>
+        <w:numPr>
+          <w:ilvl w:val="0"/>
+          <w:numId w:val="5"/>
+        </w:numPr>
+      </w:pPr>
+      <w:r>
+        <w:t>Artiste</w:t>
+      </w:r>
+    </w:p>
+    <w:p>
+      <w:pPr>
+        <w:pStyle w:val="Paragraphedeliste"/>
+        <w:numPr>
+          <w:ilvl w:val="0"/>
+          <w:numId w:val="5"/>
+        </w:numPr>
+      </w:pPr>
+      <w:r>
+        <w:t>clusterID</w:t>
+      </w:r>
+    </w:p>
+    <w:p>
+      <w:pPr>
+        <w:pStyle w:val="Paragraphedeliste"/>
+        <w:numPr>
+          <w:ilvl w:val="0"/>
+          <w:numId w:val="5"/>
+        </w:numPr>
+      </w:pPr>
+      <w:r>
+        <w:t>DeltaDate</w:t>
+      </w:r>
+    </w:p>
+    <w:p>
+      <w:pPr>
+        <w:pStyle w:val="Paragraphedeliste"/>
+        <w:numPr>
+          <w:ilvl w:val="0"/>
+          <w:numId w:val="5"/>
+        </w:numPr>
+      </w:pPr>
+      <w:r>
+        <w:t>DeltaDateMC</w:t>
+      </w:r>
+    </w:p>
+    <w:p>
+      <w:pPr>
+        <w:pStyle w:val="Paragraphedeliste"/>
+        <w:numPr>
+          <w:ilvl w:val="0"/>
+          <w:numId w:val="5"/>
+        </w:numPr>
+      </w:pPr>
+      <w:r>
+        <w:t xml:space="preserve">DeltaDateMCMA (même artiste : si Là-bas passe, </w:t>
+      </w:r>
+      <w:r>
+        <w:t>pas d’Encore un matin le lendemain)</w:t>
+      </w:r>
+    </w:p>
+    <w:p>
+      <w:r>
+        <w:t>Label</w:t>
+      </w:r>
+      <w:r>
+        <w:t>s</w:t>
+      </w:r>
+      <w:r>
+        <w:t xml:space="preserve"> : </w:t>
+      </w:r>
+    </w:p>
+    <w:p>
+      <w:pPr>
+        <w:pStyle w:val="Paragraphedeliste"/>
+        <w:numPr>
+          <w:ilvl w:val="0"/>
+          <w:numId w:val="7"/>
+        </w:numPr>
+      </w:pPr>
+      <w:r>
+        <w:t>Passe pas</w:t>
+      </w:r>
+    </w:p>
+    <w:p>
+      <w:pPr>
+        <w:pStyle w:val="Paragraphedeliste"/>
+        <w:numPr>
+          <w:ilvl w:val="0"/>
+          <w:numId w:val="7"/>
+        </w:numPr>
+      </w:pPr>
+      <w:r>
+        <w:t>MC</w:t>
+      </w:r>
+    </w:p>
+    <w:p>
+      <w:pPr>
+        <w:pStyle w:val="Paragraphedeliste"/>
+        <w:numPr>
+          <w:ilvl w:val="0"/>
+          <w:numId w:val="7"/>
+        </w:numPr>
+      </w:pPr>
+      <w:r>
+        <w:t>50</w:t>
+      </w:r>
+    </w:p>
+    <w:p>
+      <w:pPr>
+        <w:pStyle w:val="Paragraphedeliste"/>
+        <w:numPr>
+          <w:ilvl w:val="0"/>
+          <w:numId w:val="7"/>
+        </w:numPr>
+      </w:pPr>
+      <w:r>
+        <w:t>40</w:t>
+      </w:r>
+    </w:p>
+    <w:p>
+      <w:pPr>
+        <w:pStyle w:val="Paragraphedeliste"/>
+        <w:numPr>
+          <w:ilvl w:val="0"/>
+          <w:numId w:val="7"/>
+        </w:numPr>
+      </w:pPr>
+      <w:r>
+        <w:t>30</w:t>
+      </w:r>
+    </w:p>
+    <w:p>
+      <w:pPr>
+        <w:pStyle w:val="Paragraphedeliste"/>
+        <w:numPr>
+          <w:ilvl w:val="0"/>
+          <w:numId w:val="7"/>
+        </w:numPr>
+      </w:pPr>
+      <w:r>
+        <w:t>20</w:t>
+      </w:r>
+    </w:p>
+    <w:p>
+      <w:pPr>
+        <w:pStyle w:val="Paragraphedeliste"/>
+        <w:numPr>
+          <w:ilvl w:val="0"/>
+          <w:numId w:val="7"/>
+        </w:numPr>
+      </w:pPr>
+      <w:r>
+        <w:t>10</w:t>
+      </w:r>
+    </w:p>
+    <w:p>
+      <w:pPr>
+        <w:pStyle w:val="Paragraphedeliste"/>
+        <w:numPr>
+          <w:ilvl w:val="0"/>
+          <w:numId w:val="7"/>
+        </w:numPr>
+      </w:pPr>
+      <w:r>
+        <w:t>20k</w:t>
+      </w:r>
+    </w:p>
+    <w:p>
+      <w:r>
+        <w:t xml:space="preserve">Génération </w:t>
+      </w:r>
+      <w:r>
+        <w:t xml:space="preserve">du dataset : </w:t>
+      </w:r>
+      <w:r>
+        <w:t xml:space="preserve">Pour chaque émission on prend les 22 chansons qui sont passées et </w:t>
+      </w:r>
+      <w:r>
+        <w:t>978 chansons qui ne sont pas passées.</w:t>
+      </w:r>
+    </w:p>
+    <w:p>
+      <w:r>
+        <w:t xml:space="preserve">Loss : multiclass pour essayer mais plutôt recall pour pénaliser les FN. </w:t>
+      </w:r>
+      <w:r>
+        <w:t>On préfère apprendre des chansons FP que de ne pas apprendre des FN qui passent.</w:t>
+      </w:r>
+    </w:p>
     <w:sectPr>
       <w:pgSz w:w="11906" w:h="16838"/>
       <w:pgMar w:top="720" w:right="720" w:bottom="720" w:left="720" w:header="708" w:footer="708" w:gutter="0"/>
@@ -4872,9 +4960,9 @@
 <file path=word/numbering.xml><?xml version="1.0" encoding="utf-8"?>
 <w:numbering xmlns:wpc="http://schemas.microsoft.com/office/word/2010/wordprocessingCanvas" xmlns:cx="http://schemas.microsoft.com/office/drawing/2014/chartex" xmlns:cx1="http://schemas.microsoft.com/office/drawing/2015/9/8/chartex" xmlns:cx2="http://schemas.microsoft.com/office/drawing/2015/10/21/chartex" xmlns:cx3="http://schemas.microsoft.com/office/drawing/2016/5/9/chartex" xmlns:cx4="http://schemas.microsoft.com/office/drawing/2016/5/10/chartex" xmlns:cx5="http://schemas.microsoft.com/office/drawing/2016/5/11/chartex" xmlns:cx6="http://schemas.microsoft.com/office/drawing/2016/5/12/chartex" xmlns:cx7="http://schemas.microsoft.com/office/drawing/2016/5/13/chartex" xmlns:cx8="http://schemas.microsoft.com/office/drawing/2016/5/14/chartex" xmlns:mc="http://schemas.openxmlformats.org/markup-compatibility/2006" xmlns:aink="http://schemas.microsoft.com/office/drawing/2016/ink" xmlns:am3d="http://schemas.microsoft.com/office/drawing/2017/model3d" xmlns:o="urn:schemas-microsoft-com:office:office" xmlns:r="http://schemas.openxmlformats.org/officeDocument/2006/relationships" xmlns:m="http://schemas.openxmlformats.org/officeDocument/2006/math" xmlns:v="urn:schemas-microsoft-com:vml" xmlns:wp14="http://schemas.microsoft.com/office/word/2010/wordprocessingDrawing" xmlns:wp="http://schemas.openxmlformats.org/drawingml/2006/wordprocessingDrawing" xmlns:w10="urn:schemas-microsoft-com:office:word" xmlns:w="http://schemas.openxmlformats.org/wordprocessingml/2006/main" xmlns:w14="http://schemas.microsoft.com/office/word/2010/wordml" xmlns:w15="http://schemas.microsoft.com/office/word/2012/wordml" xmlns:w16cex="http://schemas.microsoft.com/office/word/2018/wordml/cex" xmlns:w16cid="http://schemas.microsoft.com/office/word/2016/wordml/cid" xmlns:w16="http://schemas.microsoft.com/office/word/2018/wordml" xmlns:w16sdtdh="http://schemas.microsoft.com/office/word/2020/wordml/sdtdatahash" xmlns:w16se="http://schemas.microsoft.com/office/word/2015/wordml/symex" xmlns:wpg="http://schemas.microsoft.com/office/word/2010/wordprocessingGroup" xmlns:wpi="http://schemas.microsoft.com/office/word/2010/wordprocessingInk" xmlns:wne="http://schemas.microsoft.com/office/word/2006/wordml" xmlns:wps="http://schemas.microsoft.com/office/word/2010/wordprocessingShape" mc:Ignorable="w14 w15 w16se w16cid w16 w16cex w16sdtdh wp14">
   <w:abstractNum w:abstractNumId="0" w15:restartNumberingAfterBreak="0">
-    <w:nsid w:val="25B7115D"/>
+    <w:nsid w:val="00BD0529"/>
     <w:multiLevelType w:val="hybridMultilevel"/>
-    <w:tmpl w:val="902A261A"/>
+    <w:tmpl w:val="61AEC1FE"/>
     <w:lvl w:ilvl="0" w:tplc="040C0001">
       <w:start w:val="1"/>
       <w:numFmt w:val="bullet"/>
@@ -4985,16 +5073,16 @@
     </w:lvl>
   </w:abstractNum>
   <w:abstractNum w:abstractNumId="1" w15:restartNumberingAfterBreak="0">
-    <w:nsid w:val="73401F00"/>
+    <w:nsid w:val="25B7115D"/>
     <w:multiLevelType w:val="hybridMultilevel"/>
-    <w:tmpl w:val="D5B62692"/>
+    <w:tmpl w:val="902A261A"/>
     <w:lvl w:ilvl="0" w:tplc="040C0001">
       <w:start w:val="1"/>
       <w:numFmt w:val="bullet"/>
       <w:lvlText w:val=""/>
       <w:lvlJc w:val="left"/>
       <w:pPr>
-        <w:ind w:left="2600" w:hanging="360"/>
+        <w:ind w:left="720" w:hanging="360"/>
       </w:pPr>
       <w:rPr>
         <w:rFonts w:ascii="Symbol" w:hAnsi="Symbol" w:hint="default"/>
@@ -5006,7 +5094,7 @@
       <w:lvlText w:val="o"/>
       <w:lvlJc w:val="left"/>
       <w:pPr>
-        <w:ind w:left="3320" w:hanging="360"/>
+        <w:ind w:left="1440" w:hanging="360"/>
       </w:pPr>
       <w:rPr>
         <w:rFonts w:ascii="Courier New" w:hAnsi="Courier New" w:cs="Courier New" w:hint="default"/>
@@ -5018,7 +5106,7 @@
       <w:lvlText w:val=""/>
       <w:lvlJc w:val="left"/>
       <w:pPr>
-        <w:ind w:left="4040" w:hanging="360"/>
+        <w:ind w:left="2160" w:hanging="360"/>
       </w:pPr>
       <w:rPr>
         <w:rFonts w:ascii="Wingdings" w:hAnsi="Wingdings" w:hint="default"/>
@@ -5030,7 +5118,7 @@
       <w:lvlText w:val=""/>
       <w:lvlJc w:val="left"/>
       <w:pPr>
-        <w:ind w:left="4760" w:hanging="360"/>
+        <w:ind w:left="2880" w:hanging="360"/>
       </w:pPr>
       <w:rPr>
         <w:rFonts w:ascii="Symbol" w:hAnsi="Symbol" w:hint="default"/>
@@ -5042,7 +5130,7 @@
       <w:lvlText w:val="o"/>
       <w:lvlJc w:val="left"/>
       <w:pPr>
-        <w:ind w:left="5480" w:hanging="360"/>
+        <w:ind w:left="3600" w:hanging="360"/>
       </w:pPr>
       <w:rPr>
         <w:rFonts w:ascii="Courier New" w:hAnsi="Courier New" w:cs="Courier New" w:hint="default"/>
@@ -5054,7 +5142,7 @@
       <w:lvlText w:val=""/>
       <w:lvlJc w:val="left"/>
       <w:pPr>
-        <w:ind w:left="6200" w:hanging="360"/>
+        <w:ind w:left="4320" w:hanging="360"/>
       </w:pPr>
       <w:rPr>
         <w:rFonts w:ascii="Wingdings" w:hAnsi="Wingdings" w:hint="default"/>
@@ -5066,7 +5154,7 @@
       <w:lvlText w:val=""/>
       <w:lvlJc w:val="left"/>
       <w:pPr>
-        <w:ind w:left="6920" w:hanging="360"/>
+        <w:ind w:left="5040" w:hanging="360"/>
       </w:pPr>
       <w:rPr>
         <w:rFonts w:ascii="Symbol" w:hAnsi="Symbol" w:hint="default"/>
@@ -5078,7 +5166,7 @@
       <w:lvlText w:val="o"/>
       <w:lvlJc w:val="left"/>
       <w:pPr>
-        <w:ind w:left="7640" w:hanging="360"/>
+        <w:ind w:left="5760" w:hanging="360"/>
       </w:pPr>
       <w:rPr>
         <w:rFonts w:ascii="Courier New" w:hAnsi="Courier New" w:cs="Courier New" w:hint="default"/>
@@ -5090,7 +5178,7 @@
       <w:lvlText w:val=""/>
       <w:lvlJc w:val="left"/>
       <w:pPr>
-        <w:ind w:left="8360" w:hanging="360"/>
+        <w:ind w:left="6480" w:hanging="360"/>
       </w:pPr>
       <w:rPr>
         <w:rFonts w:ascii="Wingdings" w:hAnsi="Wingdings" w:hint="default"/>
@@ -5098,9 +5186,9 @@
     </w:lvl>
   </w:abstractNum>
   <w:abstractNum w:abstractNumId="2" w15:restartNumberingAfterBreak="0">
-    <w:nsid w:val="7B3D19DD"/>
+    <w:nsid w:val="4478042D"/>
     <w:multiLevelType w:val="hybridMultilevel"/>
-    <w:tmpl w:val="DF545532"/>
+    <w:tmpl w:val="CE3666A0"/>
     <w:lvl w:ilvl="0" w:tplc="040C0001">
       <w:start w:val="1"/>
       <w:numFmt w:val="bullet"/>
@@ -5210,14 +5298,453 @@
       </w:rPr>
     </w:lvl>
   </w:abstractNum>
+  <w:abstractNum w:abstractNumId="3" w15:restartNumberingAfterBreak="0">
+    <w:nsid w:val="4DA85B27"/>
+    <w:multiLevelType w:val="hybridMultilevel"/>
+    <w:tmpl w:val="58EA63CE"/>
+    <w:lvl w:ilvl="0" w:tplc="AD287FA4">
+      <w:numFmt w:val="decimal"/>
+      <w:lvlText w:val="%1."/>
+      <w:lvlJc w:val="left"/>
+      <w:pPr>
+        <w:ind w:left="720" w:hanging="360"/>
+      </w:pPr>
+      <w:rPr>
+        <w:rFonts w:hint="default"/>
+      </w:rPr>
+    </w:lvl>
+    <w:lvl w:ilvl="1" w:tplc="040C0019" w:tentative="1">
+      <w:start w:val="1"/>
+      <w:numFmt w:val="lowerLetter"/>
+      <w:lvlText w:val="%2."/>
+      <w:lvlJc w:val="left"/>
+      <w:pPr>
+        <w:ind w:left="1440" w:hanging="360"/>
+      </w:pPr>
+    </w:lvl>
+    <w:lvl w:ilvl="2" w:tplc="040C001B" w:tentative="1">
+      <w:start w:val="1"/>
+      <w:numFmt w:val="lowerRoman"/>
+      <w:lvlText w:val="%3."/>
+      <w:lvlJc w:val="right"/>
+      <w:pPr>
+        <w:ind w:left="2160" w:hanging="180"/>
+      </w:pPr>
+    </w:lvl>
+    <w:lvl w:ilvl="3" w:tplc="040C000F" w:tentative="1">
+      <w:start w:val="1"/>
+      <w:numFmt w:val="decimal"/>
+      <w:lvlText w:val="%4."/>
+      <w:lvlJc w:val="left"/>
+      <w:pPr>
+        <w:ind w:left="2880" w:hanging="360"/>
+      </w:pPr>
+    </w:lvl>
+    <w:lvl w:ilvl="4" w:tplc="040C0019" w:tentative="1">
+      <w:start w:val="1"/>
+      <w:numFmt w:val="lowerLetter"/>
+      <w:lvlText w:val="%5."/>
+      <w:lvlJc w:val="left"/>
+      <w:pPr>
+        <w:ind w:left="3600" w:hanging="360"/>
+      </w:pPr>
+    </w:lvl>
+    <w:lvl w:ilvl="5" w:tplc="040C001B" w:tentative="1">
+      <w:start w:val="1"/>
+      <w:numFmt w:val="lowerRoman"/>
+      <w:lvlText w:val="%6."/>
+      <w:lvlJc w:val="right"/>
+      <w:pPr>
+        <w:ind w:left="4320" w:hanging="180"/>
+      </w:pPr>
+    </w:lvl>
+    <w:lvl w:ilvl="6" w:tplc="040C000F" w:tentative="1">
+      <w:start w:val="1"/>
+      <w:numFmt w:val="decimal"/>
+      <w:lvlText w:val="%7."/>
+      <w:lvlJc w:val="left"/>
+      <w:pPr>
+        <w:ind w:left="5040" w:hanging="360"/>
+      </w:pPr>
+    </w:lvl>
+    <w:lvl w:ilvl="7" w:tplc="040C0019" w:tentative="1">
+      <w:start w:val="1"/>
+      <w:numFmt w:val="lowerLetter"/>
+      <w:lvlText w:val="%8."/>
+      <w:lvlJc w:val="left"/>
+      <w:pPr>
+        <w:ind w:left="5760" w:hanging="360"/>
+      </w:pPr>
+    </w:lvl>
+    <w:lvl w:ilvl="8" w:tplc="040C001B" w:tentative="1">
+      <w:start w:val="1"/>
+      <w:numFmt w:val="lowerRoman"/>
+      <w:lvlText w:val="%9."/>
+      <w:lvlJc w:val="right"/>
+      <w:pPr>
+        <w:ind w:left="6480" w:hanging="180"/>
+      </w:pPr>
+    </w:lvl>
+  </w:abstractNum>
+  <w:abstractNum w:abstractNumId="4" w15:restartNumberingAfterBreak="0">
+    <w:nsid w:val="6CCD508E"/>
+    <w:multiLevelType w:val="hybridMultilevel"/>
+    <w:tmpl w:val="29506200"/>
+    <w:lvl w:ilvl="0" w:tplc="040C0001">
+      <w:start w:val="1"/>
+      <w:numFmt w:val="bullet"/>
+      <w:lvlText w:val=""/>
+      <w:lvlJc w:val="left"/>
+      <w:pPr>
+        <w:ind w:left="720" w:hanging="360"/>
+      </w:pPr>
+      <w:rPr>
+        <w:rFonts w:ascii="Symbol" w:hAnsi="Symbol" w:hint="default"/>
+      </w:rPr>
+    </w:lvl>
+    <w:lvl w:ilvl="1" w:tplc="040C0003" w:tentative="1">
+      <w:start w:val="1"/>
+      <w:numFmt w:val="bullet"/>
+      <w:lvlText w:val="o"/>
+      <w:lvlJc w:val="left"/>
+      <w:pPr>
+        <w:ind w:left="1440" w:hanging="360"/>
+      </w:pPr>
+      <w:rPr>
+        <w:rFonts w:ascii="Courier New" w:hAnsi="Courier New" w:cs="Courier New" w:hint="default"/>
+      </w:rPr>
+    </w:lvl>
+    <w:lvl w:ilvl="2" w:tplc="040C0005" w:tentative="1">
+      <w:start w:val="1"/>
+      <w:numFmt w:val="bullet"/>
+      <w:lvlText w:val=""/>
+      <w:lvlJc w:val="left"/>
+      <w:pPr>
+        <w:ind w:left="2160" w:hanging="360"/>
+      </w:pPr>
+      <w:rPr>
+        <w:rFonts w:ascii="Wingdings" w:hAnsi="Wingdings" w:hint="default"/>
+      </w:rPr>
+    </w:lvl>
+    <w:lvl w:ilvl="3" w:tplc="040C0001" w:tentative="1">
+      <w:start w:val="1"/>
+      <w:numFmt w:val="bullet"/>
+      <w:lvlText w:val=""/>
+      <w:lvlJc w:val="left"/>
+      <w:pPr>
+        <w:ind w:left="2880" w:hanging="360"/>
+      </w:pPr>
+      <w:rPr>
+        <w:rFonts w:ascii="Symbol" w:hAnsi="Symbol" w:hint="default"/>
+      </w:rPr>
+    </w:lvl>
+    <w:lvl w:ilvl="4" w:tplc="040C0003" w:tentative="1">
+      <w:start w:val="1"/>
+      <w:numFmt w:val="bullet"/>
+      <w:lvlText w:val="o"/>
+      <w:lvlJc w:val="left"/>
+      <w:pPr>
+        <w:ind w:left="3600" w:hanging="360"/>
+      </w:pPr>
+      <w:rPr>
+        <w:rFonts w:ascii="Courier New" w:hAnsi="Courier New" w:cs="Courier New" w:hint="default"/>
+      </w:rPr>
+    </w:lvl>
+    <w:lvl w:ilvl="5" w:tplc="040C0005" w:tentative="1">
+      <w:start w:val="1"/>
+      <w:numFmt w:val="bullet"/>
+      <w:lvlText w:val=""/>
+      <w:lvlJc w:val="left"/>
+      <w:pPr>
+        <w:ind w:left="4320" w:hanging="360"/>
+      </w:pPr>
+      <w:rPr>
+        <w:rFonts w:ascii="Wingdings" w:hAnsi="Wingdings" w:hint="default"/>
+      </w:rPr>
+    </w:lvl>
+    <w:lvl w:ilvl="6" w:tplc="040C0001" w:tentative="1">
+      <w:start w:val="1"/>
+      <w:numFmt w:val="bullet"/>
+      <w:lvlText w:val=""/>
+      <w:lvlJc w:val="left"/>
+      <w:pPr>
+        <w:ind w:left="5040" w:hanging="360"/>
+      </w:pPr>
+      <w:rPr>
+        <w:rFonts w:ascii="Symbol" w:hAnsi="Symbol" w:hint="default"/>
+      </w:rPr>
+    </w:lvl>
+    <w:lvl w:ilvl="7" w:tplc="040C0003" w:tentative="1">
+      <w:start w:val="1"/>
+      <w:numFmt w:val="bullet"/>
+      <w:lvlText w:val="o"/>
+      <w:lvlJc w:val="left"/>
+      <w:pPr>
+        <w:ind w:left="5760" w:hanging="360"/>
+      </w:pPr>
+      <w:rPr>
+        <w:rFonts w:ascii="Courier New" w:hAnsi="Courier New" w:cs="Courier New" w:hint="default"/>
+      </w:rPr>
+    </w:lvl>
+    <w:lvl w:ilvl="8" w:tplc="040C0005" w:tentative="1">
+      <w:start w:val="1"/>
+      <w:numFmt w:val="bullet"/>
+      <w:lvlText w:val=""/>
+      <w:lvlJc w:val="left"/>
+      <w:pPr>
+        <w:ind w:left="6480" w:hanging="360"/>
+      </w:pPr>
+      <w:rPr>
+        <w:rFonts w:ascii="Wingdings" w:hAnsi="Wingdings" w:hint="default"/>
+      </w:rPr>
+    </w:lvl>
+  </w:abstractNum>
+  <w:abstractNum w:abstractNumId="5" w15:restartNumberingAfterBreak="0">
+    <w:nsid w:val="73401F00"/>
+    <w:multiLevelType w:val="hybridMultilevel"/>
+    <w:tmpl w:val="D5B62692"/>
+    <w:lvl w:ilvl="0" w:tplc="040C0001">
+      <w:start w:val="1"/>
+      <w:numFmt w:val="bullet"/>
+      <w:lvlText w:val=""/>
+      <w:lvlJc w:val="left"/>
+      <w:pPr>
+        <w:ind w:left="2600" w:hanging="360"/>
+      </w:pPr>
+      <w:rPr>
+        <w:rFonts w:ascii="Symbol" w:hAnsi="Symbol" w:hint="default"/>
+      </w:rPr>
+    </w:lvl>
+    <w:lvl w:ilvl="1" w:tplc="040C0003" w:tentative="1">
+      <w:start w:val="1"/>
+      <w:numFmt w:val="bullet"/>
+      <w:lvlText w:val="o"/>
+      <w:lvlJc w:val="left"/>
+      <w:pPr>
+        <w:ind w:left="3320" w:hanging="360"/>
+      </w:pPr>
+      <w:rPr>
+        <w:rFonts w:ascii="Courier New" w:hAnsi="Courier New" w:cs="Courier New" w:hint="default"/>
+      </w:rPr>
+    </w:lvl>
+    <w:lvl w:ilvl="2" w:tplc="040C0005" w:tentative="1">
+      <w:start w:val="1"/>
+      <w:numFmt w:val="bullet"/>
+      <w:lvlText w:val=""/>
+      <w:lvlJc w:val="left"/>
+      <w:pPr>
+        <w:ind w:left="4040" w:hanging="360"/>
+      </w:pPr>
+      <w:rPr>
+        <w:rFonts w:ascii="Wingdings" w:hAnsi="Wingdings" w:hint="default"/>
+      </w:rPr>
+    </w:lvl>
+    <w:lvl w:ilvl="3" w:tplc="040C0001" w:tentative="1">
+      <w:start w:val="1"/>
+      <w:numFmt w:val="bullet"/>
+      <w:lvlText w:val=""/>
+      <w:lvlJc w:val="left"/>
+      <w:pPr>
+        <w:ind w:left="4760" w:hanging="360"/>
+      </w:pPr>
+      <w:rPr>
+        <w:rFonts w:ascii="Symbol" w:hAnsi="Symbol" w:hint="default"/>
+      </w:rPr>
+    </w:lvl>
+    <w:lvl w:ilvl="4" w:tplc="040C0003" w:tentative="1">
+      <w:start w:val="1"/>
+      <w:numFmt w:val="bullet"/>
+      <w:lvlText w:val="o"/>
+      <w:lvlJc w:val="left"/>
+      <w:pPr>
+        <w:ind w:left="5480" w:hanging="360"/>
+      </w:pPr>
+      <w:rPr>
+        <w:rFonts w:ascii="Courier New" w:hAnsi="Courier New" w:cs="Courier New" w:hint="default"/>
+      </w:rPr>
+    </w:lvl>
+    <w:lvl w:ilvl="5" w:tplc="040C0005" w:tentative="1">
+      <w:start w:val="1"/>
+      <w:numFmt w:val="bullet"/>
+      <w:lvlText w:val=""/>
+      <w:lvlJc w:val="left"/>
+      <w:pPr>
+        <w:ind w:left="6200" w:hanging="360"/>
+      </w:pPr>
+      <w:rPr>
+        <w:rFonts w:ascii="Wingdings" w:hAnsi="Wingdings" w:hint="default"/>
+      </w:rPr>
+    </w:lvl>
+    <w:lvl w:ilvl="6" w:tplc="040C0001" w:tentative="1">
+      <w:start w:val="1"/>
+      <w:numFmt w:val="bullet"/>
+      <w:lvlText w:val=""/>
+      <w:lvlJc w:val="left"/>
+      <w:pPr>
+        <w:ind w:left="6920" w:hanging="360"/>
+      </w:pPr>
+      <w:rPr>
+        <w:rFonts w:ascii="Symbol" w:hAnsi="Symbol" w:hint="default"/>
+      </w:rPr>
+    </w:lvl>
+    <w:lvl w:ilvl="7" w:tplc="040C0003" w:tentative="1">
+      <w:start w:val="1"/>
+      <w:numFmt w:val="bullet"/>
+      <w:lvlText w:val="o"/>
+      <w:lvlJc w:val="left"/>
+      <w:pPr>
+        <w:ind w:left="7640" w:hanging="360"/>
+      </w:pPr>
+      <w:rPr>
+        <w:rFonts w:ascii="Courier New" w:hAnsi="Courier New" w:cs="Courier New" w:hint="default"/>
+      </w:rPr>
+    </w:lvl>
+    <w:lvl w:ilvl="8" w:tplc="040C0005" w:tentative="1">
+      <w:start w:val="1"/>
+      <w:numFmt w:val="bullet"/>
+      <w:lvlText w:val=""/>
+      <w:lvlJc w:val="left"/>
+      <w:pPr>
+        <w:ind w:left="8360" w:hanging="360"/>
+      </w:pPr>
+      <w:rPr>
+        <w:rFonts w:ascii="Wingdings" w:hAnsi="Wingdings" w:hint="default"/>
+      </w:rPr>
+    </w:lvl>
+  </w:abstractNum>
+  <w:abstractNum w:abstractNumId="6" w15:restartNumberingAfterBreak="0">
+    <w:nsid w:val="7B3D19DD"/>
+    <w:multiLevelType w:val="hybridMultilevel"/>
+    <w:tmpl w:val="DF545532"/>
+    <w:lvl w:ilvl="0" w:tplc="040C0001">
+      <w:start w:val="1"/>
+      <w:numFmt w:val="bullet"/>
+      <w:lvlText w:val=""/>
+      <w:lvlJc w:val="left"/>
+      <w:pPr>
+        <w:ind w:left="720" w:hanging="360"/>
+      </w:pPr>
+      <w:rPr>
+        <w:rFonts w:ascii="Symbol" w:hAnsi="Symbol" w:hint="default"/>
+      </w:rPr>
+    </w:lvl>
+    <w:lvl w:ilvl="1" w:tplc="040C0003" w:tentative="1">
+      <w:start w:val="1"/>
+      <w:numFmt w:val="bullet"/>
+      <w:lvlText w:val="o"/>
+      <w:lvlJc w:val="left"/>
+      <w:pPr>
+        <w:ind w:left="1440" w:hanging="360"/>
+      </w:pPr>
+      <w:rPr>
+        <w:rFonts w:ascii="Courier New" w:hAnsi="Courier New" w:cs="Courier New" w:hint="default"/>
+      </w:rPr>
+    </w:lvl>
+    <w:lvl w:ilvl="2" w:tplc="040C0005" w:tentative="1">
+      <w:start w:val="1"/>
+      <w:numFmt w:val="bullet"/>
+      <w:lvlText w:val=""/>
+      <w:lvlJc w:val="left"/>
+      <w:pPr>
+        <w:ind w:left="2160" w:hanging="360"/>
+      </w:pPr>
+      <w:rPr>
+        <w:rFonts w:ascii="Wingdings" w:hAnsi="Wingdings" w:hint="default"/>
+      </w:rPr>
+    </w:lvl>
+    <w:lvl w:ilvl="3" w:tplc="040C0001" w:tentative="1">
+      <w:start w:val="1"/>
+      <w:numFmt w:val="bullet"/>
+      <w:lvlText w:val=""/>
+      <w:lvlJc w:val="left"/>
+      <w:pPr>
+        <w:ind w:left="2880" w:hanging="360"/>
+      </w:pPr>
+      <w:rPr>
+        <w:rFonts w:ascii="Symbol" w:hAnsi="Symbol" w:hint="default"/>
+      </w:rPr>
+    </w:lvl>
+    <w:lvl w:ilvl="4" w:tplc="040C0003" w:tentative="1">
+      <w:start w:val="1"/>
+      <w:numFmt w:val="bullet"/>
+      <w:lvlText w:val="o"/>
+      <w:lvlJc w:val="left"/>
+      <w:pPr>
+        <w:ind w:left="3600" w:hanging="360"/>
+      </w:pPr>
+      <w:rPr>
+        <w:rFonts w:ascii="Courier New" w:hAnsi="Courier New" w:cs="Courier New" w:hint="default"/>
+      </w:rPr>
+    </w:lvl>
+    <w:lvl w:ilvl="5" w:tplc="040C0005" w:tentative="1">
+      <w:start w:val="1"/>
+      <w:numFmt w:val="bullet"/>
+      <w:lvlText w:val=""/>
+      <w:lvlJc w:val="left"/>
+      <w:pPr>
+        <w:ind w:left="4320" w:hanging="360"/>
+      </w:pPr>
+      <w:rPr>
+        <w:rFonts w:ascii="Wingdings" w:hAnsi="Wingdings" w:hint="default"/>
+      </w:rPr>
+    </w:lvl>
+    <w:lvl w:ilvl="6" w:tplc="040C0001" w:tentative="1">
+      <w:start w:val="1"/>
+      <w:numFmt w:val="bullet"/>
+      <w:lvlText w:val=""/>
+      <w:lvlJc w:val="left"/>
+      <w:pPr>
+        <w:ind w:left="5040" w:hanging="360"/>
+      </w:pPr>
+      <w:rPr>
+        <w:rFonts w:ascii="Symbol" w:hAnsi="Symbol" w:hint="default"/>
+      </w:rPr>
+    </w:lvl>
+    <w:lvl w:ilvl="7" w:tplc="040C0003" w:tentative="1">
+      <w:start w:val="1"/>
+      <w:numFmt w:val="bullet"/>
+      <w:lvlText w:val="o"/>
+      <w:lvlJc w:val="left"/>
+      <w:pPr>
+        <w:ind w:left="5760" w:hanging="360"/>
+      </w:pPr>
+      <w:rPr>
+        <w:rFonts w:ascii="Courier New" w:hAnsi="Courier New" w:cs="Courier New" w:hint="default"/>
+      </w:rPr>
+    </w:lvl>
+    <w:lvl w:ilvl="8" w:tplc="040C0005" w:tentative="1">
+      <w:start w:val="1"/>
+      <w:numFmt w:val="bullet"/>
+      <w:lvlText w:val=""/>
+      <w:lvlJc w:val="left"/>
+      <w:pPr>
+        <w:ind w:left="6480" w:hanging="360"/>
+      </w:pPr>
+      <w:rPr>
+        <w:rFonts w:ascii="Wingdings" w:hAnsi="Wingdings" w:hint="default"/>
+      </w:rPr>
+    </w:lvl>
+  </w:abstractNum>
   <w:num w:numId="1">
+    <w:abstractNumId w:val="6"/>
+  </w:num>
+  <w:num w:numId="2">
+    <w:abstractNumId w:val="5"/>
+  </w:num>
+  <w:num w:numId="3">
+    <w:abstractNumId w:val="1"/>
+  </w:num>
+  <w:num w:numId="4">
+    <w:abstractNumId w:val="4"/>
+  </w:num>
+  <w:num w:numId="5">
     <w:abstractNumId w:val="2"/>
   </w:num>
-  <w:num w:numId="2">
-    <w:abstractNumId w:val="1"/>
+  <w:num w:numId="6">
+    <w:abstractNumId w:val="0"/>
   </w:num>
-  <w:num w:numId="3">
-    <w:abstractNumId w:val="0"/>
+  <w:num w:numId="7">
+    <w:abstractNumId w:val="3"/>
   </w:num>
 </w:numbering>
 </file>
@@ -5920,6 +6447,24 @@
       <w:color w:val="2F5496" w:themeColor="accent1" w:themeShade="BF"/>
     </w:rPr>
   </w:style>
+  <w:style w:type="paragraph" w:customStyle="1" w:styleId="Titredudossier">
+    <w:name w:val="Titre du dossier"/>
+    <w:basedOn w:val="Normal"/>
+    <w:qFormat/>
+    <w:rsid w:val="009A24CD"/>
+    <w:pPr>
+      <w:spacing w:before="120" w:after="0" w:line="240" w:lineRule="auto"/>
+      <w:ind w:firstLine="284"/>
+      <w:jc w:val="center"/>
+    </w:pPr>
+    <w:rPr>
+      <w:rFonts w:ascii="Gill Sans MT Condensed" w:hAnsi="Gill Sans MT Condensed"/>
+      <w:smallCaps/>
+      <w:color w:val="FFFFFF" w:themeColor="background1"/>
+      <w:sz w:val="96"/>
+      <w:szCs w:val="144"/>
+    </w:rPr>
+  </w:style>
 </w:styles>
 </file>
 

</xml_diff>

<commit_message>
Travail sur les clusters de chansons
</commit_message>
<xml_diff>
--- a/ML/Paramètres importants.docx
+++ b/ML/Paramètres importants.docx
@@ -1551,7 +1551,6 @@
         <w:rPr>
           <w:rFonts w:eastAsiaTheme="minorEastAsia"/>
         </w:rPr>
-        <w:lastRenderedPageBreak/>
         <w:t>Optimisation de h</w:t>
       </w:r>
     </w:p>
@@ -4983,6 +4982,83 @@
         <w:t>On préfère apprendre des chansons FP que de ne pas apprendre des FN qui passent.</w:t>
       </w:r>
     </w:p>
+    <w:p>
+      <w:r>
+        <w:t>Idées :</w:t>
+      </w:r>
+    </w:p>
+    <w:p>
+      <w:pPr>
+        <w:pStyle w:val="Paragraphedeliste"/>
+        <w:numPr>
+          <w:ilvl w:val="0"/>
+          <w:numId w:val="8"/>
+        </w:numPr>
+      </w:pPr>
+      <w:r>
+        <w:t>Ajouter une variable de clustering d’artiste</w:t>
+      </w:r>
+    </w:p>
+    <w:p>
+      <w:pPr>
+        <w:pStyle w:val="Paragraphedeliste"/>
+        <w:numPr>
+          <w:ilvl w:val="0"/>
+          <w:numId w:val="8"/>
+        </w:numPr>
+      </w:pPr>
+      <w:r>
+        <w:t>Grid Search pour les poids</w:t>
+      </w:r>
+    </w:p>
+    <w:p>
+      <w:pPr>
+        <w:pStyle w:val="Paragraphedeliste"/>
+        <w:numPr>
+          <w:ilvl w:val="0"/>
+          <w:numId w:val="8"/>
+        </w:numPr>
+      </w:pPr>
+      <w:r>
+        <w:t>Retravailler le clustering des chansons</w:t>
+      </w:r>
+    </w:p>
+    <w:p>
+      <w:pPr>
+        <w:pStyle w:val="Paragraphedeliste"/>
+        <w:numPr>
+          <w:ilvl w:val="0"/>
+          <w:numId w:val="8"/>
+        </w:numPr>
+      </w:pPr>
+      <w:r>
+        <w:t>Comprendre la loss actuelle et les poids</w:t>
+      </w:r>
+    </w:p>
+    <w:p>
+      <w:pPr>
+        <w:pStyle w:val="Paragraphedeliste"/>
+        <w:numPr>
+          <w:ilvl w:val="0"/>
+          <w:numId w:val="8"/>
+        </w:numPr>
+      </w:pPr>
+      <w:r>
+        <w:t>Etudier le rééquilibrage</w:t>
+      </w:r>
+    </w:p>
+    <w:p>
+      <w:pPr>
+        <w:pStyle w:val="Paragraphedeliste"/>
+        <w:numPr>
+          <w:ilvl w:val="0"/>
+          <w:numId w:val="8"/>
+        </w:numPr>
+      </w:pPr>
+      <w:r>
+        <w:t>Ajouter des données</w:t>
+      </w:r>
+    </w:p>
     <w:sectPr>
       <w:pgSz w:w="11906" w:h="16838"/>
       <w:pgMar w:top="720" w:right="720" w:bottom="720" w:left="720" w:header="708" w:footer="708" w:gutter="0"/>
@@ -5649,6 +5725,118 @@
     </w:lvl>
   </w:abstractNum>
   <w:abstractNum w:abstractNumId="6" w15:restartNumberingAfterBreak="0">
+    <w:nsid w:val="7AEA3B6D"/>
+    <w:multiLevelType w:val="hybridMultilevel"/>
+    <w:tmpl w:val="9B1C2F28"/>
+    <w:lvl w:ilvl="0" w:tplc="DAC2E14C">
+      <w:numFmt w:val="bullet"/>
+      <w:lvlText w:val="-"/>
+      <w:lvlJc w:val="left"/>
+      <w:pPr>
+        <w:ind w:left="720" w:hanging="360"/>
+      </w:pPr>
+      <w:rPr>
+        <w:rFonts w:ascii="Calibri" w:eastAsiaTheme="minorHAnsi" w:hAnsi="Calibri" w:cs="Calibri" w:hint="default"/>
+      </w:rPr>
+    </w:lvl>
+    <w:lvl w:ilvl="1" w:tplc="040C0003" w:tentative="1">
+      <w:start w:val="1"/>
+      <w:numFmt w:val="bullet"/>
+      <w:lvlText w:val="o"/>
+      <w:lvlJc w:val="left"/>
+      <w:pPr>
+        <w:ind w:left="1440" w:hanging="360"/>
+      </w:pPr>
+      <w:rPr>
+        <w:rFonts w:ascii="Courier New" w:hAnsi="Courier New" w:cs="Courier New" w:hint="default"/>
+      </w:rPr>
+    </w:lvl>
+    <w:lvl w:ilvl="2" w:tplc="040C0005" w:tentative="1">
+      <w:start w:val="1"/>
+      <w:numFmt w:val="bullet"/>
+      <w:lvlText w:val=""/>
+      <w:lvlJc w:val="left"/>
+      <w:pPr>
+        <w:ind w:left="2160" w:hanging="360"/>
+      </w:pPr>
+      <w:rPr>
+        <w:rFonts w:ascii="Wingdings" w:hAnsi="Wingdings" w:hint="default"/>
+      </w:rPr>
+    </w:lvl>
+    <w:lvl w:ilvl="3" w:tplc="040C0001" w:tentative="1">
+      <w:start w:val="1"/>
+      <w:numFmt w:val="bullet"/>
+      <w:lvlText w:val=""/>
+      <w:lvlJc w:val="left"/>
+      <w:pPr>
+        <w:ind w:left="2880" w:hanging="360"/>
+      </w:pPr>
+      <w:rPr>
+        <w:rFonts w:ascii="Symbol" w:hAnsi="Symbol" w:hint="default"/>
+      </w:rPr>
+    </w:lvl>
+    <w:lvl w:ilvl="4" w:tplc="040C0003" w:tentative="1">
+      <w:start w:val="1"/>
+      <w:numFmt w:val="bullet"/>
+      <w:lvlText w:val="o"/>
+      <w:lvlJc w:val="left"/>
+      <w:pPr>
+        <w:ind w:left="3600" w:hanging="360"/>
+      </w:pPr>
+      <w:rPr>
+        <w:rFonts w:ascii="Courier New" w:hAnsi="Courier New" w:cs="Courier New" w:hint="default"/>
+      </w:rPr>
+    </w:lvl>
+    <w:lvl w:ilvl="5" w:tplc="040C0005" w:tentative="1">
+      <w:start w:val="1"/>
+      <w:numFmt w:val="bullet"/>
+      <w:lvlText w:val=""/>
+      <w:lvlJc w:val="left"/>
+      <w:pPr>
+        <w:ind w:left="4320" w:hanging="360"/>
+      </w:pPr>
+      <w:rPr>
+        <w:rFonts w:ascii="Wingdings" w:hAnsi="Wingdings" w:hint="default"/>
+      </w:rPr>
+    </w:lvl>
+    <w:lvl w:ilvl="6" w:tplc="040C0001" w:tentative="1">
+      <w:start w:val="1"/>
+      <w:numFmt w:val="bullet"/>
+      <w:lvlText w:val=""/>
+      <w:lvlJc w:val="left"/>
+      <w:pPr>
+        <w:ind w:left="5040" w:hanging="360"/>
+      </w:pPr>
+      <w:rPr>
+        <w:rFonts w:ascii="Symbol" w:hAnsi="Symbol" w:hint="default"/>
+      </w:rPr>
+    </w:lvl>
+    <w:lvl w:ilvl="7" w:tplc="040C0003" w:tentative="1">
+      <w:start w:val="1"/>
+      <w:numFmt w:val="bullet"/>
+      <w:lvlText w:val="o"/>
+      <w:lvlJc w:val="left"/>
+      <w:pPr>
+        <w:ind w:left="5760" w:hanging="360"/>
+      </w:pPr>
+      <w:rPr>
+        <w:rFonts w:ascii="Courier New" w:hAnsi="Courier New" w:cs="Courier New" w:hint="default"/>
+      </w:rPr>
+    </w:lvl>
+    <w:lvl w:ilvl="8" w:tplc="040C0005" w:tentative="1">
+      <w:start w:val="1"/>
+      <w:numFmt w:val="bullet"/>
+      <w:lvlText w:val=""/>
+      <w:lvlJc w:val="left"/>
+      <w:pPr>
+        <w:ind w:left="6480" w:hanging="360"/>
+      </w:pPr>
+      <w:rPr>
+        <w:rFonts w:ascii="Wingdings" w:hAnsi="Wingdings" w:hint="default"/>
+      </w:rPr>
+    </w:lvl>
+  </w:abstractNum>
+  <w:abstractNum w:abstractNumId="7" w15:restartNumberingAfterBreak="0">
     <w:nsid w:val="7B3D19DD"/>
     <w:multiLevelType w:val="hybridMultilevel"/>
     <w:tmpl w:val="DF545532"/>
@@ -5762,7 +5950,7 @@
     </w:lvl>
   </w:abstractNum>
   <w:num w:numId="1" w16cid:durableId="1411200688">
-    <w:abstractNumId w:val="6"/>
+    <w:abstractNumId w:val="7"/>
   </w:num>
   <w:num w:numId="2" w16cid:durableId="1799489443">
     <w:abstractNumId w:val="5"/>
@@ -5781,6 +5969,9 @@
   </w:num>
   <w:num w:numId="7" w16cid:durableId="227805779">
     <w:abstractNumId w:val="3"/>
+  </w:num>
+  <w:num w:numId="8" w16cid:durableId="935403230">
+    <w:abstractNumId w:val="6"/>
   </w:num>
 </w:numbering>
 </file>

</xml_diff>

<commit_message>
Travail sur les études et correction de bug 20k
</commit_message>
<xml_diff>
--- a/ML/Paramètres importants.docx
+++ b/ML/Paramètres importants.docx
@@ -65,8 +65,13 @@
       <w:pPr>
         <w:spacing w:after="0"/>
       </w:pPr>
-      <w:r>
-        <w:t>Nbpassages en même chanson</w:t>
+      <w:proofErr w:type="spellStart"/>
+      <w:r>
+        <w:t>Nbpassages</w:t>
+      </w:r>
+      <w:proofErr w:type="spellEnd"/>
+      <w:r>
+        <w:t xml:space="preserve"> en même chanson</w:t>
       </w:r>
     </w:p>
     <w:p>
@@ -113,31 +118,7 @@
                     <w:rPr>
                       <w:rFonts w:ascii="Cambria Math" w:hAnsi="Cambria Math"/>
                     </w:rPr>
-                    <m:t>c</m:t>
-                  </m:r>
-                  <m:r>
-                    <w:rPr>
-                      <w:rFonts w:ascii="Cambria Math" w:hAnsi="Cambria Math"/>
-                    </w:rPr>
-                    <m:t>h</m:t>
-                  </m:r>
-                  <m:r>
-                    <w:rPr>
-                      <w:rFonts w:ascii="Cambria Math" w:hAnsi="Cambria Math"/>
-                    </w:rPr>
-                    <m:t>anson</m:t>
-                  </m:r>
-                  <m:r>
-                    <w:rPr>
-                      <w:rFonts w:ascii="Cambria Math" w:hAnsi="Cambria Math"/>
-                    </w:rPr>
-                    <m:t>,</m:t>
-                  </m:r>
-                  <m:r>
-                    <w:rPr>
-                      <w:rFonts w:ascii="Cambria Math" w:hAnsi="Cambria Math"/>
-                    </w:rPr>
-                    <m:t>date</m:t>
+                    <m:t>chanson,date</m:t>
                   </m:r>
                 </m:e>
               </m:d>
@@ -145,13 +126,7 @@
                 <w:rPr>
                   <w:rFonts w:ascii="Cambria Math" w:hAnsi="Cambria Math"/>
                 </w:rPr>
-                <m:t>=</m:t>
-              </m:r>
-              <m:r>
-                <w:rPr>
-                  <w:rFonts w:ascii="Cambria Math" w:hAnsi="Cambria Math"/>
-                </w:rPr>
-                <m:t>f</m:t>
+                <m:t>=f</m:t>
               </m:r>
               <m:sSup>
                 <m:sSupPr>
@@ -177,19 +152,7 @@
                         <w:rPr>
                           <w:rFonts w:ascii="Cambria Math" w:hAnsi="Cambria Math"/>
                         </w:rPr>
-                        <m:t>date</m:t>
-                      </m:r>
-                      <m:r>
-                        <w:rPr>
-                          <w:rFonts w:ascii="Cambria Math" w:hAnsi="Cambria Math"/>
-                        </w:rPr>
-                        <m:t>-</m:t>
-                      </m:r>
-                      <m:r>
-                        <w:rPr>
-                          <w:rFonts w:ascii="Cambria Math" w:hAnsi="Cambria Math"/>
-                        </w:rPr>
-                        <m:t>DP</m:t>
+                        <m:t>date-DP</m:t>
                       </m:r>
                     </m:e>
                   </m:d>
@@ -241,19 +204,7 @@
                         <w:rPr>
                           <w:rFonts w:ascii="Cambria Math" w:hAnsi="Cambria Math"/>
                         </w:rPr>
-                        <m:t>date</m:t>
-                      </m:r>
-                      <m:r>
-                        <w:rPr>
-                          <w:rFonts w:ascii="Cambria Math" w:hAnsi="Cambria Math"/>
-                        </w:rPr>
-                        <m:t>-</m:t>
-                      </m:r>
-                      <m:r>
-                        <w:rPr>
-                          <w:rFonts w:ascii="Cambria Math" w:hAnsi="Cambria Math"/>
-                        </w:rPr>
-                        <m:t>DP</m:t>
+                        <m:t>date-DP</m:t>
                       </m:r>
                     </m:e>
                   </m:d>
@@ -305,19 +256,7 @@
                         <w:rPr>
                           <w:rFonts w:ascii="Cambria Math" w:hAnsi="Cambria Math"/>
                         </w:rPr>
-                        <m:t>date</m:t>
-                      </m:r>
-                      <m:r>
-                        <w:rPr>
-                          <w:rFonts w:ascii="Cambria Math" w:hAnsi="Cambria Math"/>
-                        </w:rPr>
-                        <m:t>-</m:t>
-                      </m:r>
-                      <m:r>
-                        <w:rPr>
-                          <w:rFonts w:ascii="Cambria Math" w:hAnsi="Cambria Math"/>
-                        </w:rPr>
-                        <m:t>DPMC</m:t>
+                        <m:t>date-DPMC</m:t>
                       </m:r>
                     </m:e>
                   </m:d>
@@ -369,19 +308,7 @@
                         <w:rPr>
                           <w:rFonts w:ascii="Cambria Math" w:hAnsi="Cambria Math"/>
                         </w:rPr>
-                        <m:t>date</m:t>
-                      </m:r>
-                      <m:r>
-                        <w:rPr>
-                          <w:rFonts w:ascii="Cambria Math" w:hAnsi="Cambria Math"/>
-                        </w:rPr>
-                        <m:t>-</m:t>
-                      </m:r>
-                      <m:r>
-                        <w:rPr>
-                          <w:rFonts w:ascii="Cambria Math" w:hAnsi="Cambria Math"/>
-                        </w:rPr>
-                        <m:t>DPMC</m:t>
+                        <m:t>date-DPMC</m:t>
                       </m:r>
                     </m:e>
                   </m:d>
@@ -454,7 +381,21 @@
         <w:rPr>
           <w:rFonts w:eastAsiaTheme="minorEastAsia"/>
         </w:rPr>
-        <w:t xml:space="preserve"> calculée à partir de l’histogramme des </w:t>
+        <w:t xml:space="preserve"> calculée à partir de l’histogra</w:t>
+      </w:r>
+      <w:proofErr w:type="spellStart"/>
+      <w:r>
+        <w:rPr>
+          <w:rFonts w:eastAsiaTheme="minorEastAsia"/>
+        </w:rPr>
+        <w:t>mme</w:t>
+      </w:r>
+      <w:proofErr w:type="spellEnd"/>
+      <w:r>
+        <w:rPr>
+          <w:rFonts w:eastAsiaTheme="minorEastAsia"/>
+        </w:rPr>
+        <w:t xml:space="preserve"> des </w:t>
       </w:r>
       <w:r>
         <w:rPr>
@@ -767,7 +708,15 @@
     </w:p>
     <w:p>
       <w:r>
-        <w:t>On détermine le nombre de bins de l’histogramme</w:t>
+        <w:t xml:space="preserve">On détermine le nombre de </w:t>
+      </w:r>
+      <w:proofErr w:type="spellStart"/>
+      <w:r>
+        <w:t>bins</w:t>
+      </w:r>
+      <w:proofErr w:type="spellEnd"/>
+      <w:r>
+        <w:t xml:space="preserve"> de l’histogramme</w:t>
       </w:r>
       <w:r>
         <w:t xml:space="preserve"> en faisant tourner le programme optimisationEchf.py sur les </w:t>
@@ -1293,7 +1242,15 @@
     </w:p>
     <w:p>
       <w:r>
-        <w:t>On détermine le nombre de bins de l’histogramme en faisant tourner le programme optimisationEch</w:t>
+        <w:t xml:space="preserve">On détermine le nombre de </w:t>
+      </w:r>
+      <w:proofErr w:type="spellStart"/>
+      <w:r>
+        <w:t>bins</w:t>
+      </w:r>
+      <w:proofErr w:type="spellEnd"/>
+      <w:r>
+        <w:t xml:space="preserve"> de l’histogramme en faisant tourner le programme optimisationEch</w:t>
       </w:r>
       <w:r>
         <w:t>g</w:t>
@@ -1634,7 +1591,15 @@
     </w:p>
     <w:p>
       <w:r>
-        <w:t>On détermine le nombre de bins de l’histogramme en faisant tourner le programme optimisationEchh.py sur les données de 01-01-2021 à 31-08-2021.</w:t>
+        <w:t xml:space="preserve">On détermine le nombre de </w:t>
+      </w:r>
+      <w:proofErr w:type="spellStart"/>
+      <w:r>
+        <w:t>bins</w:t>
+      </w:r>
+      <w:proofErr w:type="spellEnd"/>
+      <w:r>
+        <w:t xml:space="preserve"> de l’histogramme en faisant tourner le programme optimisationEchh.py sur les données de 01-01-2021 à 31-08-2021.</w:t>
       </w:r>
     </w:p>
     <w:p>
@@ -2425,8 +2390,13 @@
           </w:tcPr>
           <w:p>
             <w:r>
-              <w:t>Mme Pavoshko</w:t>
-            </w:r>
+              <w:t xml:space="preserve">Mme </w:t>
+            </w:r>
+            <w:proofErr w:type="spellStart"/>
+            <w:r>
+              <w:t>Pavoshko</w:t>
+            </w:r>
+            <w:proofErr w:type="spellEnd"/>
           </w:p>
         </w:tc>
         <w:tc>
@@ -2816,8 +2786,13 @@
             <w:tcW w:w="2352" w:type="dxa"/>
           </w:tcPr>
           <w:p>
-            <w:r>
-              <w:t>Travel the world</w:t>
+            <w:proofErr w:type="spellStart"/>
+            <w:r>
+              <w:t>Travel</w:t>
+            </w:r>
+            <w:proofErr w:type="spellEnd"/>
+            <w:r>
+              <w:t xml:space="preserve"> the world</w:t>
             </w:r>
           </w:p>
         </w:tc>
@@ -2858,8 +2833,13 @@
             <w:tcW w:w="2352" w:type="dxa"/>
           </w:tcPr>
           <w:p>
-            <w:r>
-              <w:t>Ca ira mon amour</w:t>
+            <w:proofErr w:type="spellStart"/>
+            <w:r>
+              <w:t>Ca</w:t>
+            </w:r>
+            <w:proofErr w:type="spellEnd"/>
+            <w:r>
+              <w:t xml:space="preserve"> ira mon amour</w:t>
             </w:r>
           </w:p>
         </w:tc>
@@ -3297,7 +3277,23 @@
                 <w:b/>
                 <w:bCs/>
               </w:rPr>
-              <w:t>MC peu freq (224)</w:t>
+              <w:t xml:space="preserve">MC peu </w:t>
+            </w:r>
+            <w:proofErr w:type="spellStart"/>
+            <w:r>
+              <w:rPr>
+                <w:b/>
+                <w:bCs/>
+              </w:rPr>
+              <w:t>freq</w:t>
+            </w:r>
+            <w:proofErr w:type="spellEnd"/>
+            <w:r>
+              <w:rPr>
+                <w:b/>
+                <w:bCs/>
+              </w:rPr>
+              <w:t xml:space="preserve"> (224)</w:t>
             </w:r>
           </w:p>
         </w:tc>
@@ -3325,7 +3321,23 @@
                 <w:b/>
                 <w:bCs/>
               </w:rPr>
-              <w:t>MC freq (207)</w:t>
+              <w:t xml:space="preserve">MC </w:t>
+            </w:r>
+            <w:proofErr w:type="spellStart"/>
+            <w:r>
+              <w:rPr>
+                <w:b/>
+                <w:bCs/>
+              </w:rPr>
+              <w:t>freq</w:t>
+            </w:r>
+            <w:proofErr w:type="spellEnd"/>
+            <w:r>
+              <w:rPr>
+                <w:b/>
+                <w:bCs/>
+              </w:rPr>
+              <w:t xml:space="preserve"> (207)</w:t>
             </w:r>
           </w:p>
         </w:tc>
@@ -3614,66 +3626,75 @@
                 <w:i/>
                 <w:iCs/>
               </w:rPr>
-              <w:t>La neige au sahara</w:t>
-            </w:r>
-          </w:p>
-        </w:tc>
-        <w:tc>
-          <w:tcPr>
-            <w:tcW w:w="1993" w:type="dxa"/>
-          </w:tcPr>
-          <w:p>
-            <w:pPr>
-              <w:rPr>
-                <w:b/>
-                <w:bCs/>
-              </w:rPr>
-            </w:pPr>
-            <w:r>
-              <w:rPr>
-                <w:b/>
-                <w:bCs/>
-              </w:rPr>
-              <w:t>On écrit sur les murs</w:t>
-            </w:r>
-          </w:p>
-        </w:tc>
-        <w:tc>
-          <w:tcPr>
-            <w:tcW w:w="1924" w:type="dxa"/>
-          </w:tcPr>
-          <w:p>
-            <w:pPr>
-              <w:rPr>
-                <w:b/>
-                <w:bCs/>
-              </w:rPr>
-            </w:pPr>
-            <w:r>
-              <w:rPr>
-                <w:b/>
-                <w:bCs/>
-              </w:rPr>
-              <w:t>Seul</w:t>
-            </w:r>
-          </w:p>
-        </w:tc>
-        <w:tc>
-          <w:tcPr>
-            <w:tcW w:w="1924" w:type="dxa"/>
-          </w:tcPr>
-          <w:p>
-            <w:pPr>
+              <w:t xml:space="preserve">La neige au </w:t>
+            </w:r>
+            <w:proofErr w:type="spellStart"/>
+            <w:r>
               <w:rPr>
                 <w:i/>
                 <w:iCs/>
               </w:rPr>
-            </w:pPr>
-            <w:r>
+              <w:t>sahara</w:t>
+            </w:r>
+            <w:proofErr w:type="spellEnd"/>
+          </w:p>
+        </w:tc>
+        <w:tc>
+          <w:tcPr>
+            <w:tcW w:w="1993" w:type="dxa"/>
+          </w:tcPr>
+          <w:p>
+            <w:pPr>
+              <w:rPr>
+                <w:b/>
+                <w:bCs/>
+              </w:rPr>
+            </w:pPr>
+            <w:r>
+              <w:rPr>
+                <w:b/>
+                <w:bCs/>
+              </w:rPr>
+              <w:t>On écrit sur les murs</w:t>
+            </w:r>
+          </w:p>
+        </w:tc>
+        <w:tc>
+          <w:tcPr>
+            <w:tcW w:w="1924" w:type="dxa"/>
+          </w:tcPr>
+          <w:p>
+            <w:pPr>
+              <w:rPr>
+                <w:b/>
+                <w:bCs/>
+              </w:rPr>
+            </w:pPr>
+            <w:r>
+              <w:rPr>
+                <w:b/>
+                <w:bCs/>
+              </w:rPr>
+              <w:t>Seul</w:t>
+            </w:r>
+          </w:p>
+        </w:tc>
+        <w:tc>
+          <w:tcPr>
+            <w:tcW w:w="1924" w:type="dxa"/>
+          </w:tcPr>
+          <w:p>
+            <w:pPr>
               <w:rPr>
                 <w:i/>
                 <w:iCs/>
               </w:rPr>
+            </w:pPr>
+            <w:r>
+              <w:rPr>
+                <w:i/>
+                <w:iCs/>
+              </w:rPr>
               <w:t>Sous les jupes des filles</w:t>
             </w:r>
           </w:p>
@@ -3686,8 +3707,13 @@
           </w:tcPr>
           <w:p>
             <w:r>
-              <w:t>Ma benz</w:t>
-            </w:r>
+              <w:t xml:space="preserve">Ma </w:t>
+            </w:r>
+            <w:proofErr w:type="spellStart"/>
+            <w:r>
+              <w:t>benz</w:t>
+            </w:r>
+            <w:proofErr w:type="spellEnd"/>
           </w:p>
         </w:tc>
         <w:tc>
@@ -3746,7 +3772,39 @@
                 <w:b/>
                 <w:bCs/>
               </w:rPr>
-              <w:t>Non non non (Ecouter Barbara)</w:t>
+              <w:t xml:space="preserve">Non </w:t>
+            </w:r>
+            <w:proofErr w:type="spellStart"/>
+            <w:r>
+              <w:rPr>
+                <w:b/>
+                <w:bCs/>
+              </w:rPr>
+              <w:t>non</w:t>
+            </w:r>
+            <w:proofErr w:type="spellEnd"/>
+            <w:r>
+              <w:rPr>
+                <w:b/>
+                <w:bCs/>
+              </w:rPr>
+              <w:t xml:space="preserve"> </w:t>
+            </w:r>
+            <w:proofErr w:type="spellStart"/>
+            <w:r>
+              <w:rPr>
+                <w:b/>
+                <w:bCs/>
+              </w:rPr>
+              <w:t>non</w:t>
+            </w:r>
+            <w:proofErr w:type="spellEnd"/>
+            <w:r>
+              <w:rPr>
+                <w:b/>
+                <w:bCs/>
+              </w:rPr>
+              <w:t xml:space="preserve"> (Ecouter Barbara)</w:t>
             </w:r>
           </w:p>
         </w:tc>
@@ -3930,8 +3988,17 @@
                 <w:i/>
                 <w:iCs/>
               </w:rPr>
-              <w:t>Alors alors</w:t>
-            </w:r>
+              <w:t xml:space="preserve">Alors </w:t>
+            </w:r>
+            <w:proofErr w:type="spellStart"/>
+            <w:r>
+              <w:rPr>
+                <w:i/>
+                <w:iCs/>
+              </w:rPr>
+              <w:t>alors</w:t>
+            </w:r>
+            <w:proofErr w:type="spellEnd"/>
           </w:p>
         </w:tc>
       </w:tr>
@@ -4335,8 +4402,13 @@
           </w:tcPr>
           <w:p>
             <w:r>
-              <w:t>668 random</w:t>
-            </w:r>
+              <w:t xml:space="preserve">668 </w:t>
+            </w:r>
+            <w:proofErr w:type="spellStart"/>
+            <w:r>
+              <w:t>random</w:t>
+            </w:r>
+            <w:proofErr w:type="spellEnd"/>
           </w:p>
         </w:tc>
         <w:tc>
@@ -4345,8 +4417,13 @@
           </w:tcPr>
           <w:p>
             <w:r>
-              <w:t>129 random</w:t>
-            </w:r>
+              <w:t xml:space="preserve">129 </w:t>
+            </w:r>
+            <w:proofErr w:type="spellStart"/>
+            <w:r>
+              <w:t>random</w:t>
+            </w:r>
+            <w:proofErr w:type="spellEnd"/>
           </w:p>
         </w:tc>
         <w:tc>
@@ -4355,8 +4432,13 @@
           </w:tcPr>
           <w:p>
             <w:r>
-              <w:t>61 random</w:t>
-            </w:r>
+              <w:t xml:space="preserve">61 </w:t>
+            </w:r>
+            <w:proofErr w:type="spellStart"/>
+            <w:r>
+              <w:t>random</w:t>
+            </w:r>
+            <w:proofErr w:type="spellEnd"/>
           </w:p>
         </w:tc>
         <w:tc>
@@ -4365,8 +4447,13 @@
           </w:tcPr>
           <w:p>
             <w:r>
-              <w:t>0 random</w:t>
-            </w:r>
+              <w:t xml:space="preserve">0 </w:t>
+            </w:r>
+            <w:proofErr w:type="spellStart"/>
+            <w:r>
+              <w:t>random</w:t>
+            </w:r>
+            <w:proofErr w:type="spellEnd"/>
           </w:p>
         </w:tc>
         <w:tc>
@@ -4375,8 +4462,13 @@
           </w:tcPr>
           <w:p>
             <w:r>
-              <w:t>0 random</w:t>
-            </w:r>
+              <w:t xml:space="preserve">0 </w:t>
+            </w:r>
+            <w:proofErr w:type="spellStart"/>
+            <w:r>
+              <w:t>random</w:t>
+            </w:r>
+            <w:proofErr w:type="spellEnd"/>
           </w:p>
         </w:tc>
       </w:tr>
@@ -4809,15 +4901,47 @@
         <w:jc w:val="center"/>
       </w:pPr>
       <w:r>
-        <w:t>Idée : classificateur catboost ou xgboost ou NN</w:t>
+        <w:t xml:space="preserve">Idée : classificateur </w:t>
+      </w:r>
+      <w:proofErr w:type="spellStart"/>
+      <w:r>
+        <w:t>catboost</w:t>
+      </w:r>
+      <w:proofErr w:type="spellEnd"/>
+      <w:r>
+        <w:t xml:space="preserve"> ou </w:t>
+      </w:r>
+      <w:proofErr w:type="spellStart"/>
+      <w:r>
+        <w:t>xgboost</w:t>
+      </w:r>
+      <w:proofErr w:type="spellEnd"/>
+      <w:r>
+        <w:t xml:space="preserve"> ou NN</w:t>
       </w:r>
     </w:p>
     <w:p>
       <w:r>
-        <w:t>Idée : on prend un dataset de lignes aléatoires avec comm</w:t>
-      </w:r>
-      <w:r>
-        <w:t>e features :</w:t>
+        <w:t xml:space="preserve">Idée : on prend un </w:t>
+      </w:r>
+      <w:proofErr w:type="spellStart"/>
+      <w:r>
+        <w:t>dataset</w:t>
+      </w:r>
+      <w:proofErr w:type="spellEnd"/>
+      <w:r>
+        <w:t xml:space="preserve"> de lignes aléatoires avec comm</w:t>
+      </w:r>
+      <w:r>
+        <w:t xml:space="preserve">e </w:t>
+      </w:r>
+      <w:proofErr w:type="spellStart"/>
+      <w:r>
+        <w:t>features</w:t>
+      </w:r>
+      <w:proofErr w:type="spellEnd"/>
+      <w:r>
+        <w:t> :</w:t>
       </w:r>
     </w:p>
     <w:p>
@@ -4876,9 +5000,11 @@
           <w:numId w:val="5"/>
         </w:numPr>
       </w:pPr>
+      <w:proofErr w:type="spellStart"/>
       <w:r>
         <w:t>clusterID</w:t>
       </w:r>
+      <w:proofErr w:type="spellEnd"/>
     </w:p>
     <w:p>
       <w:pPr>
@@ -4888,9 +5014,11 @@
           <w:numId w:val="5"/>
         </w:numPr>
       </w:pPr>
+      <w:proofErr w:type="spellStart"/>
       <w:r>
         <w:t>DeltaDate</w:t>
       </w:r>
+      <w:proofErr w:type="spellEnd"/>
     </w:p>
     <w:p>
       <w:pPr>
@@ -4900,9 +5028,11 @@
           <w:numId w:val="5"/>
         </w:numPr>
       </w:pPr>
+      <w:proofErr w:type="spellStart"/>
       <w:r>
         <w:t>DeltaDateMC</w:t>
       </w:r>
+      <w:proofErr w:type="spellEnd"/>
     </w:p>
     <w:p>
       <w:pPr>
@@ -4912,8 +5042,13 @@
           <w:numId w:val="5"/>
         </w:numPr>
       </w:pPr>
-      <w:r>
-        <w:t xml:space="preserve">DeltaDateMCMA (même artiste : si Là-bas passe, </w:t>
+      <w:proofErr w:type="spellStart"/>
+      <w:r>
+        <w:t>DeltaDateMCMA</w:t>
+      </w:r>
+      <w:proofErr w:type="spellEnd"/>
+      <w:r>
+        <w:t xml:space="preserve"> (même artiste : si Là-bas passe, </w:t>
       </w:r>
       <w:r>
         <w:t>pas d’Encore un matin le lendemain)</w:t>
@@ -5043,7 +5178,15 @@
         <w:t xml:space="preserve">Génération </w:t>
       </w:r>
       <w:r>
-        <w:t xml:space="preserve">du dataset : </w:t>
+        <w:t xml:space="preserve">du </w:t>
+      </w:r>
+      <w:proofErr w:type="spellStart"/>
+      <w:r>
+        <w:t>dataset</w:t>
+      </w:r>
+      <w:proofErr w:type="spellEnd"/>
+      <w:r>
+        <w:t xml:space="preserve"> : </w:t>
       </w:r>
       <w:r>
         <w:t xml:space="preserve">Pour chaque émission on prend les 22 chansons qui sont passées et </w:t>
@@ -5053,8 +5196,29 @@
       </w:r>
     </w:p>
     <w:p>
-      <w:r>
-        <w:t xml:space="preserve">Loss : multiclass pour essayer mais plutôt recall pour pénaliser les FN. </w:t>
+      <w:proofErr w:type="spellStart"/>
+      <w:r>
+        <w:t>Loss</w:t>
+      </w:r>
+      <w:proofErr w:type="spellEnd"/>
+      <w:r>
+        <w:t xml:space="preserve"> : </w:t>
+      </w:r>
+      <w:proofErr w:type="spellStart"/>
+      <w:r>
+        <w:t>multiclass</w:t>
+      </w:r>
+      <w:proofErr w:type="spellEnd"/>
+      <w:r>
+        <w:t xml:space="preserve"> pour essayer mais plutôt </w:t>
+      </w:r>
+      <w:proofErr w:type="spellStart"/>
+      <w:r>
+        <w:t>recall</w:t>
+      </w:r>
+      <w:proofErr w:type="spellEnd"/>
+      <w:r>
+        <w:t xml:space="preserve"> pour pénaliser les FN. </w:t>
       </w:r>
       <w:r>
         <w:t>On préfère apprendre des chansons FP que de ne pas apprendre des FN qui passent.</w:t>
@@ -5085,9 +5249,11 @@
           <w:numId w:val="8"/>
         </w:numPr>
       </w:pPr>
+      <w:proofErr w:type="spellStart"/>
       <w:r>
         <w:t>Loss</w:t>
       </w:r>
+      <w:proofErr w:type="spellEnd"/>
     </w:p>
     <w:p>
       <w:pPr>
@@ -5097,23 +5263,21 @@
           <w:numId w:val="8"/>
         </w:numPr>
       </w:pPr>
-      <w:r>
-        <w:t>Retravailler le clustering des chansons</w:t>
-      </w:r>
-    </w:p>
-    <w:p>
-      <w:pPr>
-        <w:pStyle w:val="Paragraphedeliste"/>
-        <w:numPr>
-          <w:ilvl w:val="0"/>
-          <w:numId w:val="8"/>
-        </w:numPr>
-      </w:pPr>
-      <w:r>
-        <w:t>Metrique</w:t>
-      </w:r>
-      <w:r>
-        <w:t> : grid search pour les poids</w:t>
+      <w:proofErr w:type="spellStart"/>
+      <w:r>
+        <w:t>Grid</w:t>
+      </w:r>
+      <w:proofErr w:type="spellEnd"/>
+      <w:r>
+        <w:t xml:space="preserve"> </w:t>
+      </w:r>
+      <w:proofErr w:type="spellStart"/>
+      <w:r>
+        <w:t>search</w:t>
+      </w:r>
+      <w:proofErr w:type="spellEnd"/>
+      <w:r>
+        <w:t xml:space="preserve"> pour les paramètres</w:t>
       </w:r>
     </w:p>
     <w:p>

</xml_diff>